<commit_message>
add chain and proxy
</commit_message>
<xml_diff>
--- a/动态代理.docx
+++ b/动态代理.docx
@@ -1,20 +1,29 @@
 
 <file path=word/document.xml><?xml version="1.0" encoding="utf-8"?>
-<w:document xmlns:wpc="http://schemas.microsoft.com/office/word/2010/wordprocessingCanvas" xmlns:mc="http://schemas.openxmlformats.org/markup-compatibility/2006" xmlns:o="urn:schemas-microsoft-com:office:office" xmlns:r="http://schemas.openxmlformats.org/officeDocument/2006/relationships" xmlns:m="http://schemas.openxmlformats.org/officeDocument/2006/math" xmlns:v="urn:schemas-microsoft-com:vml" xmlns:wp14="http://schemas.microsoft.com/office/word/2010/wordprocessingDrawing" xmlns:wp="http://schemas.openxmlformats.org/drawingml/2006/wordprocessingDrawing" xmlns:w="http://schemas.openxmlformats.org/wordprocessingml/2006/main" xmlns:w14="http://schemas.microsoft.com/office/word/2010/wordml" xmlns:w10="urn:schemas-microsoft-com:office:word" xmlns:w15="http://schemas.microsoft.com/office/word/2012/wordml" xmlns:wpg="http://schemas.microsoft.com/office/word/2010/wordprocessingGroup" xmlns:wpi="http://schemas.microsoft.com/office/word/2010/wordprocessingInk" xmlns:wne="http://schemas.microsoft.com/office/word/2006/wordml" xmlns:wps="http://schemas.microsoft.com/office/word/2010/wordprocessingShape" xmlns:wpsCustomData="http://www.wps.cn/officeDocument/2013/wpsCustomData" mc:Ignorable="w14 w15 wp14">
+<w:document xmlns:wpc="http://schemas.microsoft.com/office/word/2010/wordprocessingCanvas" xmlns:mc="http://schemas.openxmlformats.org/markup-compatibility/2006" xmlns:o="urn:schemas-microsoft-com:office:office" xmlns:r="http://schemas.openxmlformats.org/officeDocument/2006/relationships" xmlns:m="http://schemas.openxmlformats.org/officeDocument/2006/math" xmlns:v="urn:schemas-microsoft-com:vml" xmlns:wp14="http://schemas.microsoft.com/office/word/2010/wordprocessingDrawing" xmlns:wp="http://schemas.openxmlformats.org/drawingml/2006/wordprocessingDrawing" xmlns:w10="urn:schemas-microsoft-com:office:word" xmlns:w="http://schemas.openxmlformats.org/wordprocessingml/2006/main" xmlns:w14="http://schemas.microsoft.com/office/word/2010/wordml" xmlns:w15="http://schemas.microsoft.com/office/word/2012/wordml" xmlns:wpg="http://schemas.microsoft.com/office/word/2010/wordprocessingGroup" xmlns:wpi="http://schemas.microsoft.com/office/word/2010/wordprocessingInk" xmlns:wne="http://schemas.microsoft.com/office/word/2006/wordml" xmlns:wps="http://schemas.microsoft.com/office/word/2010/wordprocessingShape" mc:Ignorable="w14 w15 wp14">
   <w:body>
     <w:p>
       <w:pPr>
-        <w:pStyle w:val="2"/>
-      </w:pPr>
-      <w:r>
-        <w:rPr>
-          <w:rFonts w:hint="eastAsia"/>
-        </w:rPr>
-        <w:t>静态代理1</w:t>
-      </w:r>
-    </w:p>
-    <w:p>
-      <w:r>
+        <w:pStyle w:val="1"/>
+      </w:pPr>
+      <w:r>
+        <w:rPr>
+          <w:rFonts w:hint="eastAsia"/>
+        </w:rPr>
+        <w:t>静态代理</w:t>
+      </w:r>
+      <w:r>
+        <w:rPr>
+          <w:rFonts w:hint="eastAsia"/>
+        </w:rPr>
+        <w:t>1</w:t>
+      </w:r>
+    </w:p>
+    <w:p>
+      <w:r>
+        <w:rPr>
+          <w:noProof/>
+        </w:rPr>
         <w:drawing>
           <wp:inline distT="0" distB="0" distL="0" distR="0">
             <wp:extent cx="5274310" cy="2107565"/>
@@ -33,7 +42,7 @@
                     </pic:cNvPicPr>
                   </pic:nvPicPr>
                   <pic:blipFill>
-                    <a:blip r:embed="rId4"/>
+                    <a:blip r:embed="rId7"/>
                     <a:stretch>
                       <a:fillRect/>
                     </a:stretch>
@@ -62,7 +71,19 @@
         <w:rPr>
           <w:rFonts w:hint="eastAsia"/>
         </w:rPr>
-        <w:t>通过代理对象proxy间接调用真实对象的方法。</w:t>
+        <w:t>通过代理对象</w:t>
+      </w:r>
+      <w:r>
+        <w:rPr>
+          <w:rFonts w:hint="eastAsia"/>
+        </w:rPr>
+        <w:t>proxy</w:t>
+      </w:r>
+      <w:r>
+        <w:rPr>
+          <w:rFonts w:hint="eastAsia"/>
+        </w:rPr>
+        <w:t>间接调用真实对象的方法。</w:t>
       </w:r>
     </w:p>
     <w:p>
@@ -107,36 +128,76 @@
         <w:rPr>
           <w:rFonts w:hint="eastAsia"/>
         </w:rPr>
-        <w:t>个，这种方式无疑需要N个代理人，</w:t>
-      </w:r>
-      <w:r>
-        <w:rPr>
-          <w:rFonts w:hint="eastAsia"/>
-          <w:b/>
-        </w:rPr>
-        <w:t>静态代理2</w:t>
-      </w:r>
-      <w:r>
-        <w:rPr>
-          <w:rFonts w:hint="eastAsia"/>
-        </w:rPr>
-        <w:t>针对这点进行了改进，即一个代理人可以同时代理N个代理对象。</w:t>
+        <w:t>个，这种方式无疑需要</w:t>
+      </w:r>
+      <w:r>
+        <w:rPr>
+          <w:rFonts w:hint="eastAsia"/>
+        </w:rPr>
+        <w:t>N</w:t>
+      </w:r>
+      <w:r>
+        <w:rPr>
+          <w:rFonts w:hint="eastAsia"/>
+        </w:rPr>
+        <w:t>个代理人，</w:t>
+      </w:r>
+      <w:r>
+        <w:rPr>
+          <w:rFonts w:hint="eastAsia"/>
+          <w:b/>
+        </w:rPr>
+        <w:t>静态代理</w:t>
+      </w:r>
+      <w:r>
+        <w:rPr>
+          <w:rFonts w:hint="eastAsia"/>
+          <w:b/>
+        </w:rPr>
+        <w:t>2</w:t>
+      </w:r>
+      <w:r>
+        <w:rPr>
+          <w:rFonts w:hint="eastAsia"/>
+        </w:rPr>
+        <w:t>针对这点进行了改进，即一个代理人可以同时代理</w:t>
+      </w:r>
+      <w:r>
+        <w:rPr>
+          <w:rFonts w:hint="eastAsia"/>
+        </w:rPr>
+        <w:t>N</w:t>
+      </w:r>
+      <w:r>
+        <w:rPr>
+          <w:rFonts w:hint="eastAsia"/>
+        </w:rPr>
+        <w:t>个代理对象。</w:t>
       </w:r>
     </w:p>
     <w:p/>
     <w:p>
       <w:pPr>
-        <w:pStyle w:val="2"/>
-      </w:pPr>
-      <w:r>
-        <w:rPr>
-          <w:rFonts w:hint="eastAsia"/>
-        </w:rPr>
-        <w:t>静态代理2</w:t>
-      </w:r>
-    </w:p>
-    <w:p>
-      <w:r>
+        <w:pStyle w:val="1"/>
+      </w:pPr>
+      <w:r>
+        <w:rPr>
+          <w:rFonts w:hint="eastAsia"/>
+        </w:rPr>
+        <w:t>静态代理</w:t>
+      </w:r>
+      <w:r>
+        <w:rPr>
+          <w:rFonts w:hint="eastAsia"/>
+        </w:rPr>
+        <w:t>2</w:t>
+      </w:r>
+    </w:p>
+    <w:p>
+      <w:r>
+        <w:rPr>
+          <w:noProof/>
+        </w:rPr>
         <w:drawing>
           <wp:inline distT="0" distB="0" distL="0" distR="0">
             <wp:extent cx="5274310" cy="2120265"/>
@@ -155,7 +216,7 @@
                     </pic:cNvPicPr>
                   </pic:nvPicPr>
                   <pic:blipFill>
-                    <a:blip r:embed="rId5"/>
+                    <a:blip r:embed="rId8"/>
                     <a:stretch>
                       <a:fillRect/>
                     </a:stretch>
@@ -192,13 +253,26 @@
           <w:rFonts w:hint="eastAsia"/>
           <w:b/>
         </w:rPr>
-        <w:t>动态代理1</w:t>
-      </w:r>
-      <w:r>
-        <w:rPr>
-          <w:rFonts w:hint="eastAsia"/>
-        </w:rPr>
-        <w:t>进行改进。核心是代理对象的构造方法允许接受[0,</w:t>
+        <w:t>动态代理</w:t>
+      </w:r>
+      <w:r>
+        <w:rPr>
+          <w:rFonts w:hint="eastAsia"/>
+          <w:b/>
+        </w:rPr>
+        <w:t>1</w:t>
+      </w:r>
+      <w:r>
+        <w:rPr>
+          <w:rFonts w:hint="eastAsia"/>
+        </w:rPr>
+        <w:t>进行改进。核心是代理对象的构造方法允许接受</w:t>
+      </w:r>
+      <w:r>
+        <w:rPr>
+          <w:rFonts w:hint="eastAsia"/>
+        </w:rPr>
+        <w:t>[0,</w:t>
       </w:r>
       <w:r>
         <w:t>N]</w:t>
@@ -243,7 +317,13 @@
         <w:rPr>
           <w:rFonts w:hint="eastAsia"/>
         </w:rPr>
-        <w:t>：当I</w:t>
+        <w:t>：当</w:t>
+      </w:r>
+      <w:r>
+        <w:rPr>
+          <w:rFonts w:hint="eastAsia"/>
+        </w:rPr>
+        <w:t>I</w:t>
       </w:r>
       <w:r>
         <w:t>Stars</w:t>
@@ -252,7 +332,19 @@
         <w:rPr>
           <w:rFonts w:hint="eastAsia"/>
         </w:rPr>
-        <w:t>添加新的方法接口后，代理对象必须跟着手动添加。动态代理模式能动态地生成代理对象，不需要人为去修改代理类的源代码。(无论动态代理还是静态代理，</w:t>
+        <w:t>添加新的方法接口后，代理对象必须跟着手动添加。动态代理模式能动态地生成代理对象，不需要人为去修改代理类的源代码。</w:t>
+      </w:r>
+      <w:r>
+        <w:rPr>
+          <w:rFonts w:hint="eastAsia"/>
+        </w:rPr>
+        <w:t>(</w:t>
+      </w:r>
+      <w:r>
+        <w:rPr>
+          <w:rFonts w:hint="eastAsia"/>
+        </w:rPr>
+        <w:t>无论动态代理还是静态代理，</w:t>
       </w:r>
       <w:r>
         <w:t>IS</w:t>
@@ -261,20 +353,40 @@
         <w:rPr>
           <w:rFonts w:hint="eastAsia"/>
         </w:rPr>
-        <w:t>tars和stars都需要跟着添加新的方法</w:t>
-      </w:r>
-      <w:r>
-        <w:t>)。</w:t>
-      </w:r>
-    </w:p>
-    <w:p>
-      <w:pPr>
-        <w:pStyle w:val="2"/>
-      </w:pPr>
-      <w:r>
-        <w:rPr>
-          <w:rFonts w:hint="eastAsia"/>
-          <w:lang w:val="en-US" w:eastAsia="zh-CN"/>
+        <w:t>tars</w:t>
+      </w:r>
+      <w:r>
+        <w:rPr>
+          <w:rFonts w:hint="eastAsia"/>
+        </w:rPr>
+        <w:t>和</w:t>
+      </w:r>
+      <w:r>
+        <w:rPr>
+          <w:rFonts w:hint="eastAsia"/>
+        </w:rPr>
+        <w:t>stars</w:t>
+      </w:r>
+      <w:r>
+        <w:rPr>
+          <w:rFonts w:hint="eastAsia"/>
+        </w:rPr>
+        <w:t>都需要跟着添加新的方法</w:t>
+      </w:r>
+      <w:r>
+        <w:t>)</w:t>
+      </w:r>
+      <w:r>
+        <w:t>。</w:t>
+      </w:r>
+    </w:p>
+    <w:p>
+      <w:pPr>
+        <w:pStyle w:val="1"/>
+      </w:pPr>
+      <w:r>
+        <w:rPr>
+          <w:rFonts w:hint="eastAsia"/>
         </w:rPr>
         <w:t>JDK</w:t>
       </w:r>
@@ -297,11 +409,26 @@
           <w:rFonts w:hint="eastAsia"/>
           <w:color w:val="FF0000"/>
         </w:rPr>
-        <w:t>静态代理需要手动生成代理对象，而动态代理利用java机制可以自动生成对应的代理对象。</w:t>
-      </w:r>
-    </w:p>
-    <w:p>
-      <w:r>
+        <w:t>静态代理需要手动生成代理对象，而动态代理利用</w:t>
+      </w:r>
+      <w:r>
+        <w:rPr>
+          <w:rFonts w:hint="eastAsia"/>
+          <w:color w:val="FF0000"/>
+        </w:rPr>
+        <w:t>java</w:t>
+      </w:r>
+      <w:r>
+        <w:rPr>
+          <w:rFonts w:hint="eastAsia"/>
+          <w:color w:val="FF0000"/>
+        </w:rPr>
+        <w:t>机制可以自动生成对应的代理对象。</w:t>
+      </w:r>
+    </w:p>
+    <w:p>
+      <w:r>
+        <w:lastRenderedPageBreak/>
         <w:tab/>
       </w:r>
       <w:r>
@@ -315,16 +442,37 @@
         <w:rPr>
           <w:rFonts w:hint="eastAsia"/>
         </w:rPr>
-        <w:t>（根据需要生成对象的代理对象，使用自动生成的代理对象完成业务需求）。下面直接上代码，底层机制后续补充！</w:t>
-      </w:r>
-    </w:p>
-    <w:p>
-      <w:pPr>
-        <w:rPr>
-          <w:b/>
-        </w:rPr>
-      </w:pPr>
-      <w:r>
+        <w:t>（根据需要生成对象的</w:t>
+      </w:r>
+      <w:r>
+        <w:rPr>
+          <w:rFonts w:hint="eastAsia"/>
+        </w:rPr>
+        <w:t>代理对象，使用自动生成的代理对象完成业务需求）。</w:t>
+      </w:r>
+    </w:p>
+    <w:p>
+      <w:r>
+        <w:rPr>
+          <w:rFonts w:hint="eastAsia"/>
+          <w:b/>
+        </w:rPr>
+        <w:t>自定义源码：</w:t>
+      </w:r>
+      <w:r>
+        <w:t xml:space="preserve"> </w:t>
+      </w:r>
+    </w:p>
+    <w:p>
+      <w:pPr>
+        <w:rPr>
+          <w:b/>
+        </w:rPr>
+      </w:pPr>
+      <w:r>
+        <w:rPr>
+          <w:noProof/>
+        </w:rPr>
         <w:drawing>
           <wp:inline distT="0" distB="0" distL="0" distR="0">
             <wp:extent cx="5274310" cy="1322705"/>
@@ -343,7 +491,7 @@
                     </pic:cNvPicPr>
                   </pic:nvPicPr>
                   <pic:blipFill>
-                    <a:blip r:embed="rId6"/>
+                    <a:blip r:embed="rId9"/>
                     <a:stretch>
                       <a:fillRect/>
                     </a:stretch>
@@ -371,6 +519,9 @@
         </w:rPr>
       </w:pPr>
       <w:r>
+        <w:rPr>
+          <w:noProof/>
+        </w:rPr>
         <w:drawing>
           <wp:inline distT="0" distB="0" distL="0" distR="0">
             <wp:extent cx="5274310" cy="3531235"/>
@@ -389,7 +540,7 @@
                     </pic:cNvPicPr>
                   </pic:nvPicPr>
                   <pic:blipFill>
-                    <a:blip r:embed="rId7"/>
+                    <a:blip r:embed="rId10"/>
                     <a:stretch>
                       <a:fillRect/>
                     </a:stretch>
@@ -417,6 +568,10 @@
         </w:rPr>
       </w:pPr>
       <w:r>
+        <w:rPr>
+          <w:noProof/>
+        </w:rPr>
+        <w:lastRenderedPageBreak/>
         <w:drawing>
           <wp:inline distT="0" distB="0" distL="0" distR="0">
             <wp:extent cx="5274310" cy="3208655"/>
@@ -435,7 +590,7 @@
                     </pic:cNvPicPr>
                   </pic:nvPicPr>
                   <pic:blipFill>
-                    <a:blip r:embed="rId8"/>
+                    <a:blip r:embed="rId11"/>
                     <a:stretch>
                       <a:fillRect/>
                     </a:stretch>
@@ -463,6 +618,154 @@
         </w:rPr>
       </w:pPr>
       <w:r>
+        <w:rPr>
+          <w:rFonts w:hint="eastAsia"/>
+          <w:b/>
+        </w:rPr>
+        <w:t>动态生成的</w:t>
+      </w:r>
+      <w:r>
+        <w:rPr>
+          <w:rFonts w:hint="eastAsia"/>
+          <w:b/>
+        </w:rPr>
+        <w:t>代理对象源码</w:t>
+      </w:r>
+      <w:r>
+        <w:rPr>
+          <w:rFonts w:hint="eastAsia"/>
+          <w:b/>
+        </w:rPr>
+        <w:t>如下两图</w:t>
+      </w:r>
+      <w:r>
+        <w:rPr>
+          <w:rFonts w:hint="eastAsia"/>
+          <w:b/>
+        </w:rPr>
+        <w:t>：</w:t>
+      </w:r>
+    </w:p>
+    <w:p>
+      <w:pPr>
+        <w:rPr>
+          <w:noProof/>
+        </w:rPr>
+      </w:pPr>
+      <w:r>
+        <w:rPr>
+          <w:noProof/>
+        </w:rPr>
+        <w:drawing>
+          <wp:inline distT="0" distB="0" distL="0" distR="0" wp14:anchorId="0FF1639F" wp14:editId="075D767C">
+            <wp:extent cx="5274310" cy="1736090"/>
+            <wp:effectExtent l="0" t="0" r="2540" b="0"/>
+            <wp:docPr id="16" name="图片 16"/>
+            <wp:cNvGraphicFramePr>
+              <a:graphicFrameLocks xmlns:a="http://schemas.openxmlformats.org/drawingml/2006/main" noChangeAspect="1"/>
+            </wp:cNvGraphicFramePr>
+            <a:graphic xmlns:a="http://schemas.openxmlformats.org/drawingml/2006/main">
+              <a:graphicData uri="http://schemas.openxmlformats.org/drawingml/2006/picture">
+                <pic:pic xmlns:pic="http://schemas.openxmlformats.org/drawingml/2006/picture">
+                  <pic:nvPicPr>
+                    <pic:cNvPr id="1" name=""/>
+                    <pic:cNvPicPr/>
+                  </pic:nvPicPr>
+                  <pic:blipFill>
+                    <a:blip r:embed="rId12"/>
+                    <a:stretch>
+                      <a:fillRect/>
+                    </a:stretch>
+                  </pic:blipFill>
+                  <pic:spPr>
+                    <a:xfrm>
+                      <a:off x="0" y="0"/>
+                      <a:ext cx="5274310" cy="1736090"/>
+                    </a:xfrm>
+                    <a:prstGeom prst="rect">
+                      <a:avLst/>
+                    </a:prstGeom>
+                  </pic:spPr>
+                </pic:pic>
+              </a:graphicData>
+            </a:graphic>
+          </wp:inline>
+        </w:drawing>
+      </w:r>
+      <w:r>
+        <w:rPr>
+          <w:noProof/>
+        </w:rPr>
+        <w:t xml:space="preserve"> </w:t>
+      </w:r>
+      <w:r>
+        <w:rPr>
+          <w:noProof/>
+        </w:rPr>
+        <w:drawing>
+          <wp:inline distT="0" distB="0" distL="0" distR="0" wp14:anchorId="1523CA2D" wp14:editId="5EC6923E">
+            <wp:extent cx="5274310" cy="1368425"/>
+            <wp:effectExtent l="0" t="0" r="2540" b="3175"/>
+            <wp:docPr id="17" name="图片 17"/>
+            <wp:cNvGraphicFramePr>
+              <a:graphicFrameLocks xmlns:a="http://schemas.openxmlformats.org/drawingml/2006/main" noChangeAspect="1"/>
+            </wp:cNvGraphicFramePr>
+            <a:graphic xmlns:a="http://schemas.openxmlformats.org/drawingml/2006/main">
+              <a:graphicData uri="http://schemas.openxmlformats.org/drawingml/2006/picture">
+                <pic:pic xmlns:pic="http://schemas.openxmlformats.org/drawingml/2006/picture">
+                  <pic:nvPicPr>
+                    <pic:cNvPr id="1" name=""/>
+                    <pic:cNvPicPr/>
+                  </pic:nvPicPr>
+                  <pic:blipFill>
+                    <a:blip r:embed="rId13"/>
+                    <a:stretch>
+                      <a:fillRect/>
+                    </a:stretch>
+                  </pic:blipFill>
+                  <pic:spPr>
+                    <a:xfrm>
+                      <a:off x="0" y="0"/>
+                      <a:ext cx="5274310" cy="1368425"/>
+                    </a:xfrm>
+                    <a:prstGeom prst="rect">
+                      <a:avLst/>
+                    </a:prstGeom>
+                  </pic:spPr>
+                </pic:pic>
+              </a:graphicData>
+            </a:graphic>
+          </wp:inline>
+        </w:drawing>
+      </w:r>
+    </w:p>
+    <w:p>
+      <w:pPr>
+        <w:rPr>
+          <w:rFonts w:hint="eastAsia"/>
+          <w:b/>
+        </w:rPr>
+      </w:pPr>
+      <w:r>
+        <w:rPr>
+          <w:rFonts w:hint="eastAsia"/>
+          <w:b/>
+          <w:noProof/>
+        </w:rPr>
+        <w:t>测试类：</w:t>
+      </w:r>
+    </w:p>
+    <w:p>
+      <w:pPr>
+        <w:rPr>
+          <w:rFonts w:hint="eastAsia"/>
+          <w:b/>
+        </w:rPr>
+      </w:pPr>
+      <w:r>
+        <w:rPr>
+          <w:noProof/>
+        </w:rPr>
         <w:drawing>
           <wp:inline distT="0" distB="0" distL="0" distR="0">
             <wp:extent cx="5274310" cy="1394460"/>
@@ -481,7 +784,7 @@
                     </pic:cNvPicPr>
                   </pic:nvPicPr>
                   <pic:blipFill>
-                    <a:blip r:embed="rId9"/>
+                    <a:blip r:embed="rId14"/>
                     <a:stretch>
                       <a:fillRect/>
                     </a:stretch>
@@ -513,16 +816,34 @@
           <w:rFonts w:hint="eastAsia"/>
           <w:b/>
         </w:rPr>
-        <w:t>测试：</w:t>
-      </w:r>
-    </w:p>
-    <w:p>
-      <w:pPr>
-        <w:rPr>
-          <w:b/>
-        </w:rPr>
-      </w:pPr>
-      <w:r>
+        <w:t>测试</w:t>
+      </w:r>
+      <w:r>
+        <w:rPr>
+          <w:rFonts w:hint="eastAsia"/>
+          <w:b/>
+        </w:rPr>
+        <w:t>结果</w:t>
+      </w:r>
+      <w:r>
+        <w:rPr>
+          <w:rFonts w:hint="eastAsia"/>
+          <w:b/>
+        </w:rPr>
+        <w:t>：</w:t>
+      </w:r>
+    </w:p>
+    <w:p>
+      <w:pPr>
+        <w:rPr>
+          <w:b/>
+        </w:rPr>
+      </w:pPr>
+      <w:r>
+        <w:rPr>
+          <w:noProof/>
+        </w:rPr>
+        <w:lastRenderedPageBreak/>
         <w:drawing>
           <wp:inline distT="0" distB="0" distL="0" distR="0">
             <wp:extent cx="5274310" cy="1195070"/>
@@ -541,7 +862,7 @@
                     </pic:cNvPicPr>
                   </pic:nvPicPr>
                   <pic:blipFill>
-                    <a:blip r:embed="rId10"/>
+                    <a:blip r:embed="rId15"/>
                     <a:stretch>
                       <a:fillRect/>
                     </a:stretch>
@@ -569,6 +890,9 @@
         </w:rPr>
       </w:pPr>
       <w:r>
+        <w:rPr>
+          <w:noProof/>
+        </w:rPr>
         <w:drawing>
           <wp:inline distT="0" distB="0" distL="0" distR="0">
             <wp:extent cx="5274310" cy="2295525"/>
@@ -587,7 +911,7 @@
                     </pic:cNvPicPr>
                   </pic:nvPicPr>
                   <pic:blipFill>
-                    <a:blip r:embed="rId11"/>
+                    <a:blip r:embed="rId16"/>
                     <a:stretch>
                       <a:fillRect/>
                     </a:stretch>
@@ -619,7 +943,13 @@
         <w:rPr>
           <w:rFonts w:hint="eastAsia"/>
         </w:rPr>
-        <w:t>在I</w:t>
+        <w:t>在</w:t>
+      </w:r>
+      <w:r>
+        <w:rPr>
+          <w:rFonts w:hint="eastAsia"/>
+        </w:rPr>
+        <w:t>I</w:t>
       </w:r>
       <w:r>
         <w:t>Stars</w:t>
@@ -628,7 +958,13 @@
         <w:rPr>
           <w:rFonts w:hint="eastAsia"/>
         </w:rPr>
-        <w:t>接口添加了新的方法时，相比静态代理模式，动态代理模式不需要修改代理类，代理类有invoke</w:t>
+        <w:t>接口添加了新的方法时，相比静态代理模式，动态代理模式不需要修改代理类，代理类有</w:t>
+      </w:r>
+      <w:r>
+        <w:rPr>
+          <w:rFonts w:hint="eastAsia"/>
+        </w:rPr>
+        <w:t>invoke</w:t>
       </w:r>
       <w:r>
         <w:t>(…)</w:t>
@@ -648,7 +984,13 @@
         <w:rPr>
           <w:rFonts w:hint="eastAsia"/>
         </w:rPr>
-        <w:t>在I</w:t>
+        <w:t>在</w:t>
+      </w:r>
+      <w:r>
+        <w:rPr>
+          <w:rFonts w:hint="eastAsia"/>
+        </w:rPr>
+        <w:t>I</w:t>
       </w:r>
       <w:r>
         <w:t>Stars</w:t>
@@ -657,7 +999,13 @@
         <w:rPr>
           <w:rFonts w:hint="eastAsia"/>
         </w:rPr>
-        <w:t>接口添加了新的方法时，无论静态代理和动态代理，都需要修改实现类S</w:t>
+        <w:t>接口添加了新的方法时，无论静态代理和动态代理，都需要修改实现类</w:t>
+      </w:r>
+      <w:r>
+        <w:rPr>
+          <w:rFonts w:hint="eastAsia"/>
+        </w:rPr>
+        <w:t>S</w:t>
       </w:r>
       <w:r>
         <w:t>tars</w:t>
@@ -666,7 +1014,13 @@
         <w:rPr>
           <w:rFonts w:hint="eastAsia"/>
         </w:rPr>
-        <w:t>的源代码。区别在于是否需要手动修改代理类源代码。并且S</w:t>
+        <w:t>的源代码。区别在于是否需要手动修改代理类源代码。并且</w:t>
+      </w:r>
+      <w:r>
+        <w:rPr>
+          <w:rFonts w:hint="eastAsia"/>
+        </w:rPr>
+        <w:t>S</w:t>
       </w:r>
       <w:r>
         <w:t>tarsNewProxy</w:t>
@@ -681,7 +1035,6 @@
     <w:p>
       <w:pPr>
         <w:rPr>
-          <w:rFonts w:hint="eastAsia"/>
           <w:color w:val="FF0000"/>
         </w:rPr>
       </w:pPr>
@@ -692,19 +1045,38 @@
         <w:rPr>
           <w:rFonts w:hint="eastAsia"/>
         </w:rPr>
-        <w:t>总结静态/动态代理就一句话：</w:t>
+        <w:t>总结静态</w:t>
+      </w:r>
+      <w:r>
+        <w:rPr>
+          <w:rFonts w:hint="eastAsia"/>
+        </w:rPr>
+        <w:t>/</w:t>
+      </w:r>
+      <w:r>
+        <w:rPr>
+          <w:rFonts w:hint="eastAsia"/>
+        </w:rPr>
+        <w:t>动态代理就一句话：</w:t>
       </w:r>
       <w:r>
         <w:rPr>
           <w:rFonts w:hint="eastAsia"/>
           <w:color w:val="FF0000"/>
         </w:rPr>
-        <w:t>动态代理无须预先定义代理类，一个invoke</w:t>
-      </w:r>
-      <w:r>
-        <w:rPr>
+        <w:t>动态代理无须预先定义代理类，一个</w:t>
+      </w:r>
+      <w:r>
+        <w:rPr>
+          <w:rFonts w:hint="eastAsia"/>
           <w:color w:val="FF0000"/>
         </w:rPr>
+        <w:t>invoke</w:t>
+      </w:r>
+      <w:r>
+        <w:rPr>
+          <w:color w:val="FF0000"/>
+        </w:rPr>
         <w:t>(…)</w:t>
       </w:r>
       <w:r>
@@ -717,22 +1089,20 @@
     </w:p>
     <w:p>
       <w:pPr>
-        <w:pStyle w:val="3"/>
-        <w:rPr>
-          <w:rFonts w:hint="eastAsia"/>
-          <w:lang w:val="en-US" w:eastAsia="zh-CN"/>
-        </w:rPr>
-      </w:pPr>
-      <w:r>
-        <w:rPr>
-          <w:rFonts w:hint="eastAsia"/>
-          <w:lang w:val="en-US" w:eastAsia="zh-CN"/>
+        <w:pStyle w:val="2"/>
+      </w:pPr>
+      <w:r>
+        <w:rPr>
+          <w:rFonts w:hint="eastAsia"/>
         </w:rPr>
         <w:t>原理</w:t>
       </w:r>
     </w:p>
     <w:p>
       <w:r>
+        <w:rPr>
+          <w:noProof/>
+        </w:rPr>
         <w:drawing>
           <wp:inline distT="0" distB="0" distL="0" distR="0">
             <wp:extent cx="5274310" cy="2114550"/>
@@ -751,7 +1121,7 @@
                     </pic:cNvPicPr>
                   </pic:nvPicPr>
                   <pic:blipFill>
-                    <a:blip r:embed="rId12"/>
+                    <a:blip r:embed="rId17"/>
                     <a:stretch>
                       <a:fillRect/>
                     </a:stretch>
@@ -774,19 +1144,18 @@
     </w:p>
     <w:p>
       <w:pPr>
-        <w:numPr>
-          <w:numId w:val="0"/>
-        </w:numPr>
-        <w:rPr>
-          <w:rFonts w:hint="eastAsia" w:eastAsiaTheme="minorEastAsia"/>
+        <w:rPr>
           <w:b/>
           <w:bCs/>
-          <w:lang w:val="en-US" w:eastAsia="zh-CN"/>
-        </w:rPr>
-      </w:pPr>
-    </w:p>
-    <w:p>
-      <w:r>
+        </w:rPr>
+      </w:pPr>
+    </w:p>
+    <w:p>
+      <w:r>
+        <w:rPr>
+          <w:noProof/>
+        </w:rPr>
+        <w:lastRenderedPageBreak/>
         <w:drawing>
           <wp:inline distT="0" distB="0" distL="114300" distR="114300">
             <wp:extent cx="2237740" cy="1551940"/>
@@ -805,7 +1174,7 @@
                     </pic:cNvPicPr>
                   </pic:nvPicPr>
                   <pic:blipFill>
-                    <a:blip r:embed="rId13"/>
+                    <a:blip r:embed="rId18"/>
                     <a:stretch>
                       <a:fillRect/>
                     </a:stretch>
@@ -832,11 +1201,13 @@
       <w:r>
         <w:rPr>
           <w:rFonts w:hint="eastAsia"/>
-          <w:lang w:val="en-US" w:eastAsia="zh-CN"/>
         </w:rPr>
         <w:t xml:space="preserve"> </w:t>
       </w:r>
       <w:r>
+        <w:rPr>
+          <w:noProof/>
+        </w:rPr>
         <w:drawing>
           <wp:inline distT="0" distB="0" distL="114300" distR="114300">
             <wp:extent cx="2896235" cy="1437640"/>
@@ -855,7 +1226,7 @@
                     </pic:cNvPicPr>
                   </pic:nvPicPr>
                   <pic:blipFill>
-                    <a:blip r:embed="rId14"/>
+                    <a:blip r:embed="rId19"/>
                     <a:stretch>
                       <a:fillRect/>
                     </a:stretch>
@@ -882,6 +1253,9 @@
     </w:p>
     <w:p>
       <w:r>
+        <w:rPr>
+          <w:noProof/>
+        </w:rPr>
         <w:drawing>
           <wp:inline distT="0" distB="0" distL="114300" distR="114300">
             <wp:extent cx="5271770" cy="934720"/>
@@ -900,7 +1274,7 @@
                     </pic:cNvPicPr>
                   </pic:nvPicPr>
                   <pic:blipFill>
-                    <a:blip r:embed="rId15"/>
+                    <a:blip r:embed="rId20"/>
                     <a:stretch>
                       <a:fillRect/>
                     </a:stretch>
@@ -927,6 +1301,9 @@
     </w:p>
     <w:p>
       <w:r>
+        <w:rPr>
+          <w:noProof/>
+        </w:rPr>
         <w:drawing>
           <wp:inline distT="0" distB="0" distL="114300" distR="114300">
             <wp:extent cx="5273040" cy="847090"/>
@@ -945,7 +1322,7 @@
                     </pic:cNvPicPr>
                   </pic:nvPicPr>
                   <pic:blipFill>
-                    <a:blip r:embed="rId16"/>
+                    <a:blip r:embed="rId21"/>
                     <a:stretch>
                       <a:fillRect/>
                     </a:stretch>
@@ -972,6 +1349,9 @@
     </w:p>
     <w:p>
       <w:r>
+        <w:rPr>
+          <w:noProof/>
+        </w:rPr>
         <w:drawing>
           <wp:inline distT="0" distB="0" distL="114300" distR="114300">
             <wp:extent cx="5269230" cy="2056130"/>
@@ -990,7 +1370,7 @@
                     </pic:cNvPicPr>
                   </pic:nvPicPr>
                   <pic:blipFill>
-                    <a:blip r:embed="rId17"/>
+                    <a:blip r:embed="rId22"/>
                     <a:stretch>
                       <a:fillRect/>
                     </a:stretch>
@@ -1017,6 +1397,10 @@
     </w:p>
     <w:p>
       <w:r>
+        <w:rPr>
+          <w:noProof/>
+        </w:rPr>
+        <w:lastRenderedPageBreak/>
         <w:drawing>
           <wp:inline distT="0" distB="0" distL="114300" distR="114300">
             <wp:extent cx="5272405" cy="3374390"/>
@@ -1035,7 +1419,7 @@
                     </pic:cNvPicPr>
                   </pic:nvPicPr>
                   <pic:blipFill>
-                    <a:blip r:embed="rId18"/>
+                    <a:blip r:embed="rId23"/>
                     <a:stretch>
                       <a:fillRect/>
                     </a:stretch>
@@ -1063,31 +1447,19 @@
     <w:p/>
     <w:p>
       <w:pPr>
-        <w:pStyle w:val="3"/>
-        <w:rPr>
-          <w:rFonts w:hint="eastAsia"/>
-          <w:lang w:val="en-US" w:eastAsia="zh-CN"/>
-        </w:rPr>
-      </w:pPr>
-      <w:r>
-        <w:rPr>
-          <w:rFonts w:hint="eastAsia"/>
-          <w:lang w:val="en-US" w:eastAsia="zh-CN"/>
+        <w:pStyle w:val="2"/>
+      </w:pPr>
+      <w:r>
+        <w:rPr>
+          <w:rFonts w:hint="eastAsia"/>
         </w:rPr>
         <w:t>查看代理类源码</w:t>
       </w:r>
     </w:p>
     <w:p>
-      <w:pPr>
-        <w:rPr>
-          <w:rFonts w:hint="eastAsia"/>
-          <w:lang w:val="en-US" w:eastAsia="zh-CN"/>
-        </w:rPr>
-      </w:pPr>
-      <w:r>
-        <w:rPr>
-          <w:rFonts w:hint="eastAsia"/>
-          <w:lang w:val="en-US" w:eastAsia="zh-CN"/>
+      <w:r>
+        <w:rPr>
+          <w:rFonts w:hint="eastAsia"/>
         </w:rPr>
         <w:t>设置系统参数可以在项目类文件夹下找到动态生成的代理对象。</w:t>
       </w:r>
@@ -1095,557 +1467,1111 @@
     <w:p>
       <w:pPr>
         <w:rPr>
-          <w:rFonts w:ascii="微软雅黑" w:hAnsi="微软雅黑" w:eastAsia="微软雅黑" w:cs="微软雅黑"/>
-          <w:i w:val="0"/>
-          <w:caps w:val="0"/>
+          <w:rFonts w:ascii="微软雅黑" w:eastAsia="微软雅黑" w:hAnsi="微软雅黑" w:cs="微软雅黑"/>
           <w:color w:val="1C1F21"/>
-          <w:spacing w:val="0"/>
           <w:sz w:val="19"/>
           <w:szCs w:val="19"/>
-          <w:shd w:val="clear" w:fill="FFFFFF"/>
-        </w:rPr>
-      </w:pPr>
-      <w:r>
-        <w:rPr>
-          <w:rFonts w:ascii="微软雅黑" w:hAnsi="微软雅黑" w:eastAsia="微软雅黑" w:cs="微软雅黑"/>
-          <w:i w:val="0"/>
-          <w:caps w:val="0"/>
+          <w:shd w:val="clear" w:color="auto" w:fill="FFFFFF"/>
+        </w:rPr>
+      </w:pPr>
+      <w:r>
+        <w:rPr>
+          <w:rFonts w:ascii="微软雅黑" w:eastAsia="微软雅黑" w:hAnsi="微软雅黑" w:cs="微软雅黑"/>
           <w:color w:val="1C1F21"/>
-          <w:spacing w:val="0"/>
           <w:sz w:val="19"/>
           <w:szCs w:val="19"/>
-          <w:shd w:val="clear" w:fill="FFFFFF"/>
+          <w:shd w:val="clear" w:color="auto" w:fill="FFFFFF"/>
         </w:rPr>
         <w:t>System.getProperties().put("sun.misc.ProxyGenerator.saveGeneratedFiles","true");</w:t>
       </w:r>
     </w:p>
     <w:p>
       <w:pPr>
-        <w:pStyle w:val="2"/>
-        <w:rPr>
-          <w:rFonts w:hint="eastAsia"/>
-          <w:lang w:val="en-US" w:eastAsia="zh-CN"/>
-        </w:rPr>
-      </w:pPr>
-      <w:r>
-        <w:rPr>
-          <w:rFonts w:hint="eastAsia"/>
-          <w:lang w:val="en-US" w:eastAsia="zh-CN"/>
-        </w:rPr>
-        <w:t>动态代理(Cglib)</w:t>
-      </w:r>
-    </w:p>
-    <w:p>
-      <w:pPr>
-        <w:rPr>
-          <w:rFonts w:hint="eastAsia"/>
-          <w:lang w:val="en-US" w:eastAsia="zh-CN"/>
-        </w:rPr>
-      </w:pPr>
-      <w:r>
-        <w:rPr>
-          <w:rFonts w:hint="eastAsia"/>
-          <w:lang w:val="en-US" w:eastAsia="zh-CN"/>
-        </w:rPr>
-        <w:t>略</w:t>
-      </w:r>
-    </w:p>
-    <w:p>
-      <w:pPr>
-        <w:rPr>
-          <w:rFonts w:hint="eastAsia"/>
-          <w:lang w:val="en-US" w:eastAsia="zh-CN"/>
-        </w:rPr>
-      </w:pPr>
-    </w:p>
-    <w:p>
-      <w:pPr>
-        <w:pStyle w:val="2"/>
-        <w:rPr>
-          <w:rFonts w:hint="eastAsia"/>
-          <w:lang w:val="en-US" w:eastAsia="zh-CN"/>
-        </w:rPr>
-      </w:pPr>
-      <w:r>
-        <w:rPr>
-          <w:rFonts w:hint="eastAsia"/>
-          <w:lang w:val="en-US" w:eastAsia="zh-CN"/>
-        </w:rPr>
-        <w:t>JDK与Cglib区别</w:t>
-      </w:r>
-    </w:p>
-    <w:p>
-      <w:pPr>
-        <w:pStyle w:val="13"/>
-        <w:keepNext w:val="0"/>
-        <w:keepLines w:val="0"/>
-        <w:widowControl/>
-        <w:suppressLineNumbers w:val="0"/>
-        <w:pBdr>
-          <w:top w:val="none" w:color="auto" w:sz="0" w:space="0"/>
-          <w:left w:val="none" w:color="auto" w:sz="0" w:space="0"/>
-          <w:bottom w:val="none" w:color="auto" w:sz="0" w:space="0"/>
-          <w:right w:val="none" w:color="auto" w:sz="0" w:space="0"/>
-        </w:pBdr>
-        <w:shd w:val="clear" w:fill="FFFFFF"/>
-        <w:spacing w:before="0" w:beforeAutospacing="0" w:after="0" w:afterAutospacing="0"/>
-        <w:ind w:left="0" w:right="0" w:firstLine="0"/>
-        <w:jc w:val="left"/>
-        <w:rPr>
-          <w:rFonts w:hint="eastAsia" w:asciiTheme="minorEastAsia" w:hAnsiTheme="minorEastAsia" w:eastAsiaTheme="minorEastAsia" w:cstheme="minorEastAsia"/>
-          <w:i w:val="0"/>
-          <w:caps w:val="0"/>
+        <w:rPr>
+          <w:rFonts w:ascii="微软雅黑" w:eastAsia="微软雅黑" w:hAnsi="微软雅黑" w:cs="微软雅黑"/>
           <w:color w:val="1C1F21"/>
-          <w:spacing w:val="0"/>
-          <w:sz w:val="24"/>
-          <w:szCs w:val="24"/>
-        </w:rPr>
-      </w:pPr>
-      <w:r>
-        <w:rPr>
-          <w:rFonts w:hint="eastAsia" w:asciiTheme="minorEastAsia" w:hAnsiTheme="minorEastAsia" w:eastAsiaTheme="minorEastAsia" w:cstheme="minorEastAsia"/>
-          <w:i w:val="0"/>
-          <w:caps w:val="0"/>
-          <w:color w:val="1C1F21"/>
-          <w:spacing w:val="0"/>
-          <w:sz w:val="24"/>
-          <w:szCs w:val="24"/>
-          <w:bdr w:val="none" w:color="auto" w:sz="0" w:space="0"/>
-          <w:shd w:val="clear" w:fill="FFFFFF"/>
-        </w:rPr>
-        <w:t>JDK与Cglib代理对比： </w:t>
-      </w:r>
-    </w:p>
-    <w:p>
-      <w:pPr>
-        <w:pStyle w:val="13"/>
-        <w:keepNext w:val="0"/>
-        <w:keepLines w:val="0"/>
-        <w:widowControl/>
-        <w:suppressLineNumbers w:val="0"/>
-        <w:pBdr>
-          <w:top w:val="none" w:color="auto" w:sz="0" w:space="0"/>
-          <w:left w:val="none" w:color="auto" w:sz="0" w:space="0"/>
-          <w:bottom w:val="none" w:color="auto" w:sz="0" w:space="0"/>
-          <w:right w:val="none" w:color="auto" w:sz="0" w:space="0"/>
-        </w:pBdr>
-        <w:shd w:val="clear" w:fill="FFFFFF"/>
-        <w:spacing w:before="0" w:beforeAutospacing="0" w:after="0" w:afterAutospacing="0"/>
-        <w:ind w:right="0" w:firstLine="420" w:firstLineChars="0"/>
-        <w:jc w:val="left"/>
-        <w:rPr>
-          <w:rFonts w:hint="eastAsia" w:asciiTheme="minorEastAsia" w:hAnsiTheme="minorEastAsia" w:eastAsiaTheme="minorEastAsia" w:cstheme="minorEastAsia"/>
-          <w:i w:val="0"/>
-          <w:caps w:val="0"/>
-          <w:color w:val="1C1F21"/>
-          <w:spacing w:val="0"/>
-          <w:sz w:val="24"/>
-          <w:szCs w:val="24"/>
-        </w:rPr>
-      </w:pPr>
+          <w:sz w:val="19"/>
+          <w:szCs w:val="19"/>
+          <w:shd w:val="clear" w:color="auto" w:fill="FFFFFF"/>
+        </w:rPr>
+      </w:pPr>
+    </w:p>
+    <w:p>
+      <w:pPr>
+        <w:pStyle w:val="1"/>
+      </w:pPr>
+      <w:r>
+        <w:rPr>
+          <w:rFonts w:hint="eastAsia"/>
+        </w:rPr>
+        <w:t>动态代理</w:t>
+      </w:r>
+      <w:r>
+        <w:rPr>
+          <w:rFonts w:hint="eastAsia"/>
+        </w:rPr>
+        <w:t>(Cglib)</w:t>
+      </w:r>
+    </w:p>
+    <w:p>
+      <w:pPr>
+        <w:rPr>
+          <w:rFonts w:hint="eastAsia"/>
+          <w:b/>
+        </w:rPr>
+      </w:pPr>
+      <w:r>
+        <w:rPr>
+          <w:rFonts w:hint="eastAsia"/>
+          <w:b/>
+        </w:rPr>
+        <w:t>源码：</w:t>
+      </w:r>
+    </w:p>
+    <w:p>
+      <w:r>
+        <w:rPr>
+          <w:noProof/>
+        </w:rPr>
+        <w:drawing>
+          <wp:inline distT="0" distB="0" distL="0" distR="0" wp14:anchorId="6C8FF1F9" wp14:editId="1E86E15A">
+            <wp:extent cx="5274310" cy="1546225"/>
+            <wp:effectExtent l="0" t="0" r="2540" b="0"/>
+            <wp:docPr id="19" name="图片 19"/>
+            <wp:cNvGraphicFramePr>
+              <a:graphicFrameLocks xmlns:a="http://schemas.openxmlformats.org/drawingml/2006/main" noChangeAspect="1"/>
+            </wp:cNvGraphicFramePr>
+            <a:graphic xmlns:a="http://schemas.openxmlformats.org/drawingml/2006/main">
+              <a:graphicData uri="http://schemas.openxmlformats.org/drawingml/2006/picture">
+                <pic:pic xmlns:pic="http://schemas.openxmlformats.org/drawingml/2006/picture">
+                  <pic:nvPicPr>
+                    <pic:cNvPr id="1" name=""/>
+                    <pic:cNvPicPr/>
+                  </pic:nvPicPr>
+                  <pic:blipFill>
+                    <a:blip r:embed="rId24"/>
+                    <a:stretch>
+                      <a:fillRect/>
+                    </a:stretch>
+                  </pic:blipFill>
+                  <pic:spPr>
+                    <a:xfrm>
+                      <a:off x="0" y="0"/>
+                      <a:ext cx="5274310" cy="1546225"/>
+                    </a:xfrm>
+                    <a:prstGeom prst="rect">
+                      <a:avLst/>
+                    </a:prstGeom>
+                  </pic:spPr>
+                </pic:pic>
+              </a:graphicData>
+            </a:graphic>
+          </wp:inline>
+        </w:drawing>
+      </w:r>
+    </w:p>
+    <w:p>
+      <w:pPr>
+        <w:rPr>
+          <w:rFonts w:hint="eastAsia"/>
+        </w:rPr>
+      </w:pPr>
+      <w:r>
+        <w:rPr>
+          <w:noProof/>
+        </w:rPr>
+        <w:drawing>
+          <wp:inline distT="0" distB="0" distL="0" distR="0" wp14:anchorId="4C0E873C" wp14:editId="67928DB9">
+            <wp:extent cx="5274310" cy="1316355"/>
+            <wp:effectExtent l="0" t="0" r="2540" b="0"/>
+            <wp:docPr id="21" name="图片 21"/>
+            <wp:cNvGraphicFramePr>
+              <a:graphicFrameLocks xmlns:a="http://schemas.openxmlformats.org/drawingml/2006/main" noChangeAspect="1"/>
+            </wp:cNvGraphicFramePr>
+            <a:graphic xmlns:a="http://schemas.openxmlformats.org/drawingml/2006/main">
+              <a:graphicData uri="http://schemas.openxmlformats.org/drawingml/2006/picture">
+                <pic:pic xmlns:pic="http://schemas.openxmlformats.org/drawingml/2006/picture">
+                  <pic:nvPicPr>
+                    <pic:cNvPr id="1" name=""/>
+                    <pic:cNvPicPr/>
+                  </pic:nvPicPr>
+                  <pic:blipFill>
+                    <a:blip r:embed="rId25"/>
+                    <a:stretch>
+                      <a:fillRect/>
+                    </a:stretch>
+                  </pic:blipFill>
+                  <pic:spPr>
+                    <a:xfrm>
+                      <a:off x="0" y="0"/>
+                      <a:ext cx="5274310" cy="1316355"/>
+                    </a:xfrm>
+                    <a:prstGeom prst="rect">
+                      <a:avLst/>
+                    </a:prstGeom>
+                  </pic:spPr>
+                </pic:pic>
+              </a:graphicData>
+            </a:graphic>
+          </wp:inline>
+        </w:drawing>
+      </w:r>
+    </w:p>
+    <w:p>
+      <w:pPr>
+        <w:rPr>
+          <w:b/>
+        </w:rPr>
+      </w:pPr>
+      <w:r>
+        <w:rPr>
+          <w:rFonts w:hint="eastAsia"/>
+          <w:b/>
+        </w:rPr>
+        <w:lastRenderedPageBreak/>
+        <w:t>测试</w:t>
+      </w:r>
+      <w:r>
+        <w:rPr>
+          <w:rFonts w:hint="eastAsia"/>
+          <w:b/>
+        </w:rPr>
+        <w:t>类</w:t>
+      </w:r>
+      <w:r>
+        <w:rPr>
+          <w:rFonts w:hint="eastAsia"/>
+          <w:b/>
+        </w:rPr>
+        <w:t>：</w:t>
+      </w:r>
+    </w:p>
+    <w:p>
+      <w:r>
+        <w:rPr>
+          <w:noProof/>
+        </w:rPr>
+        <w:drawing>
+          <wp:inline distT="0" distB="0" distL="0" distR="0" wp14:anchorId="5592E810" wp14:editId="136AD262">
+            <wp:extent cx="5274310" cy="2996565"/>
+            <wp:effectExtent l="0" t="0" r="2540" b="0"/>
+            <wp:docPr id="18" name="图片 18"/>
+            <wp:cNvGraphicFramePr>
+              <a:graphicFrameLocks xmlns:a="http://schemas.openxmlformats.org/drawingml/2006/main" noChangeAspect="1"/>
+            </wp:cNvGraphicFramePr>
+            <a:graphic xmlns:a="http://schemas.openxmlformats.org/drawingml/2006/main">
+              <a:graphicData uri="http://schemas.openxmlformats.org/drawingml/2006/picture">
+                <pic:pic xmlns:pic="http://schemas.openxmlformats.org/drawingml/2006/picture">
+                  <pic:nvPicPr>
+                    <pic:cNvPr id="1" name=""/>
+                    <pic:cNvPicPr/>
+                  </pic:nvPicPr>
+                  <pic:blipFill>
+                    <a:blip r:embed="rId26"/>
+                    <a:stretch>
+                      <a:fillRect/>
+                    </a:stretch>
+                  </pic:blipFill>
+                  <pic:spPr>
+                    <a:xfrm>
+                      <a:off x="0" y="0"/>
+                      <a:ext cx="5274310" cy="2996565"/>
+                    </a:xfrm>
+                    <a:prstGeom prst="rect">
+                      <a:avLst/>
+                    </a:prstGeom>
+                  </pic:spPr>
+                </pic:pic>
+              </a:graphicData>
+            </a:graphic>
+          </wp:inline>
+        </w:drawing>
+      </w:r>
+    </w:p>
+    <w:p>
+      <w:pPr>
+        <w:rPr>
+          <w:b/>
+        </w:rPr>
+      </w:pPr>
+      <w:r>
+        <w:rPr>
+          <w:rFonts w:hint="eastAsia"/>
+          <w:b/>
+        </w:rPr>
+        <w:t>测试结果：</w:t>
+      </w:r>
+    </w:p>
+    <w:p>
+      <w:r>
+        <w:rPr>
+          <w:noProof/>
+        </w:rPr>
+        <w:drawing>
+          <wp:inline distT="0" distB="0" distL="0" distR="0" wp14:anchorId="22D9E92A" wp14:editId="4D27BEEB">
+            <wp:extent cx="5274310" cy="1146810"/>
+            <wp:effectExtent l="0" t="0" r="2540" b="0"/>
+            <wp:docPr id="22" name="图片 22"/>
+            <wp:cNvGraphicFramePr>
+              <a:graphicFrameLocks xmlns:a="http://schemas.openxmlformats.org/drawingml/2006/main" noChangeAspect="1"/>
+            </wp:cNvGraphicFramePr>
+            <a:graphic xmlns:a="http://schemas.openxmlformats.org/drawingml/2006/main">
+              <a:graphicData uri="http://schemas.openxmlformats.org/drawingml/2006/picture">
+                <pic:pic xmlns:pic="http://schemas.openxmlformats.org/drawingml/2006/picture">
+                  <pic:nvPicPr>
+                    <pic:cNvPr id="1" name=""/>
+                    <pic:cNvPicPr/>
+                  </pic:nvPicPr>
+                  <pic:blipFill>
+                    <a:blip r:embed="rId27"/>
+                    <a:stretch>
+                      <a:fillRect/>
+                    </a:stretch>
+                  </pic:blipFill>
+                  <pic:spPr>
+                    <a:xfrm>
+                      <a:off x="0" y="0"/>
+                      <a:ext cx="5274310" cy="1146810"/>
+                    </a:xfrm>
+                    <a:prstGeom prst="rect">
+                      <a:avLst/>
+                    </a:prstGeom>
+                  </pic:spPr>
+                </pic:pic>
+              </a:graphicData>
+            </a:graphic>
+          </wp:inline>
+        </w:drawing>
+      </w:r>
+    </w:p>
+    <w:p>
+      <w:pPr>
+        <w:rPr>
+          <w:b/>
+        </w:rPr>
+      </w:pPr>
+      <w:r>
+        <w:rPr>
+          <w:rFonts w:hint="eastAsia"/>
+          <w:b/>
+        </w:rPr>
+        <w:t>查看</w:t>
+      </w:r>
+      <w:r>
+        <w:rPr>
+          <w:rFonts w:hint="eastAsia"/>
+          <w:b/>
+        </w:rPr>
+        <w:t>C</w:t>
+      </w:r>
+      <w:r>
+        <w:rPr>
+          <w:b/>
+        </w:rPr>
+        <w:t>glib</w:t>
+      </w:r>
+      <w:r>
+        <w:rPr>
+          <w:rFonts w:hint="eastAsia"/>
+          <w:b/>
+        </w:rPr>
+        <w:t>源码</w:t>
+      </w:r>
+      <w:r>
+        <w:rPr>
+          <w:rFonts w:hint="eastAsia"/>
+          <w:b/>
+        </w:rPr>
+        <w:t>:</w:t>
+      </w:r>
+    </w:p>
+    <w:p>
+      <w:pPr>
+        <w:rPr>
+          <w:rFonts w:hint="eastAsia"/>
+        </w:rPr>
+      </w:pPr>
+      <w:r>
+        <w:t>System.setProperty(DebuggingClassWriter.DEBUG_LOCATION_PROPERTY, "target/cglib");</w:t>
+      </w:r>
       <w:bookmarkStart w:id="0" w:name="_GoBack"/>
       <w:bookmarkEnd w:id="0"/>
-      <w:r>
-        <w:rPr>
-          <w:rFonts w:hint="eastAsia" w:asciiTheme="minorEastAsia" w:hAnsiTheme="minorEastAsia" w:eastAsiaTheme="minorEastAsia" w:cstheme="minorEastAsia"/>
-          <w:i w:val="0"/>
-          <w:caps w:val="0"/>
+    </w:p>
+    <w:p>
+      <w:pPr>
+        <w:pStyle w:val="1"/>
+      </w:pPr>
+      <w:r>
+        <w:rPr>
+          <w:rFonts w:hint="eastAsia"/>
+        </w:rPr>
+        <w:t>JDK</w:t>
+      </w:r>
+      <w:r>
+        <w:rPr>
+          <w:rFonts w:hint="eastAsia"/>
+        </w:rPr>
+        <w:t>与</w:t>
+      </w:r>
+      <w:r>
+        <w:rPr>
+          <w:rFonts w:hint="eastAsia"/>
+        </w:rPr>
+        <w:t>Cglib</w:t>
+      </w:r>
+      <w:r>
+        <w:rPr>
+          <w:rFonts w:hint="eastAsia"/>
+        </w:rPr>
+        <w:t>区别</w:t>
+      </w:r>
+    </w:p>
+    <w:p>
+      <w:pPr>
+        <w:pStyle w:val="a5"/>
+        <w:widowControl/>
+        <w:shd w:val="clear" w:color="auto" w:fill="FFFFFF"/>
+        <w:spacing w:beforeAutospacing="0" w:afterAutospacing="0"/>
+        <w:rPr>
+          <w:rFonts w:asciiTheme="minorEastAsia" w:hAnsiTheme="minorEastAsia" w:cstheme="minorEastAsia"/>
           <w:color w:val="1C1F21"/>
-          <w:spacing w:val="0"/>
-          <w:sz w:val="24"/>
           <w:szCs w:val="24"/>
-          <w:bdr w:val="none" w:color="auto" w:sz="0" w:space="0"/>
-          <w:shd w:val="clear" w:fill="FFFFFF"/>
-        </w:rPr>
-        <w:t>1：JDK只能针对有接口的类的接口方法进行动态代理； </w:t>
-      </w:r>
-    </w:p>
-    <w:p>
-      <w:pPr>
-        <w:pStyle w:val="13"/>
-        <w:keepNext w:val="0"/>
-        <w:keepLines w:val="0"/>
+        </w:rPr>
+      </w:pPr>
+      <w:r>
+        <w:rPr>
+          <w:rFonts w:asciiTheme="minorEastAsia" w:hAnsiTheme="minorEastAsia" w:cstheme="minorEastAsia" w:hint="eastAsia"/>
+          <w:color w:val="1C1F21"/>
+          <w:szCs w:val="24"/>
+          <w:shd w:val="clear" w:color="auto" w:fill="FFFFFF"/>
+        </w:rPr>
+        <w:t>JDK</w:t>
+      </w:r>
+      <w:r>
+        <w:rPr>
+          <w:rFonts w:asciiTheme="minorEastAsia" w:hAnsiTheme="minorEastAsia" w:cstheme="minorEastAsia" w:hint="eastAsia"/>
+          <w:color w:val="1C1F21"/>
+          <w:szCs w:val="24"/>
+          <w:shd w:val="clear" w:color="auto" w:fill="FFFFFF"/>
+        </w:rPr>
+        <w:t>与</w:t>
+      </w:r>
+      <w:r>
+        <w:rPr>
+          <w:rFonts w:asciiTheme="minorEastAsia" w:hAnsiTheme="minorEastAsia" w:cstheme="minorEastAsia" w:hint="eastAsia"/>
+          <w:color w:val="1C1F21"/>
+          <w:szCs w:val="24"/>
+          <w:shd w:val="clear" w:color="auto" w:fill="FFFFFF"/>
+        </w:rPr>
+        <w:t>Cglib</w:t>
+      </w:r>
+      <w:r>
+        <w:rPr>
+          <w:rFonts w:asciiTheme="minorEastAsia" w:hAnsiTheme="minorEastAsia" w:cstheme="minorEastAsia" w:hint="eastAsia"/>
+          <w:color w:val="1C1F21"/>
+          <w:szCs w:val="24"/>
+          <w:shd w:val="clear" w:color="auto" w:fill="FFFFFF"/>
+        </w:rPr>
+        <w:t>代理对比：</w:t>
+      </w:r>
+      <w:r>
+        <w:rPr>
+          <w:rFonts w:asciiTheme="minorEastAsia" w:hAnsiTheme="minorEastAsia" w:cstheme="minorEastAsia" w:hint="eastAsia"/>
+          <w:color w:val="1C1F21"/>
+          <w:szCs w:val="24"/>
+          <w:shd w:val="clear" w:color="auto" w:fill="FFFFFF"/>
+        </w:rPr>
+        <w:t> </w:t>
+      </w:r>
+    </w:p>
+    <w:p>
+      <w:pPr>
+        <w:pStyle w:val="a5"/>
         <w:widowControl/>
-        <w:suppressLineNumbers w:val="0"/>
-        <w:pBdr>
-          <w:top w:val="none" w:color="auto" w:sz="0" w:space="0"/>
-          <w:left w:val="none" w:color="auto" w:sz="0" w:space="0"/>
-          <w:bottom w:val="none" w:color="auto" w:sz="0" w:space="0"/>
-          <w:right w:val="none" w:color="auto" w:sz="0" w:space="0"/>
-        </w:pBdr>
-        <w:shd w:val="clear" w:fill="FFFFFF"/>
-        <w:spacing w:before="0" w:beforeAutospacing="0" w:after="0" w:afterAutospacing="0"/>
-        <w:ind w:right="0" w:firstLine="420" w:firstLineChars="0"/>
-        <w:jc w:val="left"/>
-        <w:rPr>
-          <w:rFonts w:hint="eastAsia" w:asciiTheme="minorEastAsia" w:hAnsiTheme="minorEastAsia" w:eastAsiaTheme="minorEastAsia" w:cstheme="minorEastAsia"/>
-          <w:i w:val="0"/>
-          <w:caps w:val="0"/>
+        <w:shd w:val="clear" w:color="auto" w:fill="FFFFFF"/>
+        <w:spacing w:beforeAutospacing="0" w:afterAutospacing="0"/>
+        <w:ind w:firstLine="420"/>
+        <w:rPr>
+          <w:rFonts w:asciiTheme="minorEastAsia" w:hAnsiTheme="minorEastAsia" w:cstheme="minorEastAsia"/>
           <w:color w:val="1C1F21"/>
-          <w:spacing w:val="0"/>
-          <w:sz w:val="24"/>
           <w:szCs w:val="24"/>
         </w:rPr>
       </w:pPr>
       <w:r>
         <w:rPr>
-          <w:rFonts w:hint="eastAsia" w:asciiTheme="minorEastAsia" w:hAnsiTheme="minorEastAsia" w:eastAsiaTheme="minorEastAsia" w:cstheme="minorEastAsia"/>
-          <w:i w:val="0"/>
-          <w:caps w:val="0"/>
+          <w:rFonts w:asciiTheme="minorEastAsia" w:hAnsiTheme="minorEastAsia" w:cstheme="minorEastAsia" w:hint="eastAsia"/>
           <w:color w:val="1C1F21"/>
-          <w:spacing w:val="0"/>
-          <w:sz w:val="24"/>
           <w:szCs w:val="24"/>
-          <w:bdr w:val="none" w:color="auto" w:sz="0" w:space="0"/>
-          <w:shd w:val="clear" w:fill="FFFFFF"/>
-        </w:rPr>
-        <w:t>2：Cglib基于继承来实现代理，无法对static、final类进行代理；</w:t>
-      </w:r>
-    </w:p>
-    <w:p>
-      <w:pPr>
-        <w:pStyle w:val="13"/>
-        <w:keepNext w:val="0"/>
-        <w:keepLines w:val="0"/>
+          <w:shd w:val="clear" w:color="auto" w:fill="FFFFFF"/>
+        </w:rPr>
+        <w:t>1</w:t>
+      </w:r>
+      <w:r>
+        <w:rPr>
+          <w:rFonts w:asciiTheme="minorEastAsia" w:hAnsiTheme="minorEastAsia" w:cstheme="minorEastAsia" w:hint="eastAsia"/>
+          <w:color w:val="1C1F21"/>
+          <w:szCs w:val="24"/>
+          <w:shd w:val="clear" w:color="auto" w:fill="FFFFFF"/>
+        </w:rPr>
+        <w:t>：</w:t>
+      </w:r>
+      <w:r>
+        <w:rPr>
+          <w:rFonts w:asciiTheme="minorEastAsia" w:hAnsiTheme="minorEastAsia" w:cstheme="minorEastAsia" w:hint="eastAsia"/>
+          <w:color w:val="1C1F21"/>
+          <w:szCs w:val="24"/>
+          <w:shd w:val="clear" w:color="auto" w:fill="FFFFFF"/>
+        </w:rPr>
+        <w:t>JDK</w:t>
+      </w:r>
+      <w:r>
+        <w:rPr>
+          <w:rFonts w:asciiTheme="minorEastAsia" w:hAnsiTheme="minorEastAsia" w:cstheme="minorEastAsia" w:hint="eastAsia"/>
+          <w:color w:val="1C1F21"/>
+          <w:szCs w:val="24"/>
+          <w:shd w:val="clear" w:color="auto" w:fill="FFFFFF"/>
+        </w:rPr>
+        <w:t>只能针对有接口的类的接口方法进行动态代理；</w:t>
+      </w:r>
+      <w:r>
+        <w:rPr>
+          <w:rFonts w:asciiTheme="minorEastAsia" w:hAnsiTheme="minorEastAsia" w:cstheme="minorEastAsia" w:hint="eastAsia"/>
+          <w:color w:val="1C1F21"/>
+          <w:szCs w:val="24"/>
+          <w:shd w:val="clear" w:color="auto" w:fill="FFFFFF"/>
+        </w:rPr>
+        <w:t> </w:t>
+      </w:r>
+    </w:p>
+    <w:p>
+      <w:pPr>
+        <w:pStyle w:val="a5"/>
         <w:widowControl/>
-        <w:suppressLineNumbers w:val="0"/>
-        <w:pBdr>
-          <w:top w:val="none" w:color="auto" w:sz="0" w:space="0"/>
-          <w:left w:val="none" w:color="auto" w:sz="0" w:space="0"/>
-          <w:bottom w:val="none" w:color="auto" w:sz="0" w:space="0"/>
-          <w:right w:val="none" w:color="auto" w:sz="0" w:space="0"/>
-        </w:pBdr>
-        <w:shd w:val="clear" w:fill="FFFFFF"/>
-        <w:spacing w:before="0" w:beforeAutospacing="0" w:after="0" w:afterAutospacing="0"/>
-        <w:ind w:left="0" w:right="0" w:firstLine="420" w:firstLineChars="0"/>
-        <w:jc w:val="left"/>
-        <w:rPr>
-          <w:rFonts w:hint="eastAsia" w:asciiTheme="minorEastAsia" w:hAnsiTheme="minorEastAsia" w:eastAsiaTheme="minorEastAsia" w:cstheme="minorEastAsia"/>
-          <w:i w:val="0"/>
-          <w:caps w:val="0"/>
+        <w:shd w:val="clear" w:color="auto" w:fill="FFFFFF"/>
+        <w:spacing w:beforeAutospacing="0" w:afterAutospacing="0"/>
+        <w:ind w:firstLine="420"/>
+        <w:rPr>
+          <w:rFonts w:asciiTheme="minorEastAsia" w:hAnsiTheme="minorEastAsia" w:cstheme="minorEastAsia"/>
           <w:color w:val="1C1F21"/>
-          <w:spacing w:val="0"/>
-          <w:sz w:val="24"/>
           <w:szCs w:val="24"/>
         </w:rPr>
       </w:pPr>
       <w:r>
         <w:rPr>
-          <w:rFonts w:hint="eastAsia" w:asciiTheme="minorEastAsia" w:hAnsiTheme="minorEastAsia" w:eastAsiaTheme="minorEastAsia" w:cstheme="minorEastAsia"/>
-          <w:i w:val="0"/>
-          <w:caps w:val="0"/>
+          <w:rFonts w:asciiTheme="minorEastAsia" w:hAnsiTheme="minorEastAsia" w:cstheme="minorEastAsia" w:hint="eastAsia"/>
           <w:color w:val="1C1F21"/>
-          <w:spacing w:val="0"/>
-          <w:sz w:val="24"/>
           <w:szCs w:val="24"/>
-          <w:bdr w:val="none" w:color="auto" w:sz="0" w:space="0"/>
-          <w:shd w:val="clear" w:fill="FFFFFF"/>
-        </w:rPr>
-        <w:t>3：Cglib基于继承来实现代理，无法对private、static方法进行代理。</w:t>
-      </w:r>
-    </w:p>
-    <w:p>
-      <w:pPr>
-        <w:rPr>
-          <w:rFonts w:hint="eastAsia" w:asciiTheme="minorEastAsia" w:hAnsiTheme="minorEastAsia" w:eastAsiaTheme="minorEastAsia" w:cstheme="minorEastAsia"/>
-          <w:sz w:val="24"/>
+          <w:shd w:val="clear" w:color="auto" w:fill="FFFFFF"/>
+        </w:rPr>
+        <w:t>2</w:t>
+      </w:r>
+      <w:r>
+        <w:rPr>
+          <w:rFonts w:asciiTheme="minorEastAsia" w:hAnsiTheme="minorEastAsia" w:cstheme="minorEastAsia" w:hint="eastAsia"/>
+          <w:color w:val="1C1F21"/>
           <w:szCs w:val="24"/>
-          <w:lang w:val="en-US" w:eastAsia="zh-CN"/>
+          <w:shd w:val="clear" w:color="auto" w:fill="FFFFFF"/>
+        </w:rPr>
+        <w:t>：</w:t>
+      </w:r>
+      <w:r>
+        <w:rPr>
+          <w:rFonts w:asciiTheme="minorEastAsia" w:hAnsiTheme="minorEastAsia" w:cstheme="minorEastAsia" w:hint="eastAsia"/>
+          <w:color w:val="1C1F21"/>
+          <w:szCs w:val="24"/>
+          <w:shd w:val="clear" w:color="auto" w:fill="FFFFFF"/>
+        </w:rPr>
+        <w:t>Cglib</w:t>
+      </w:r>
+      <w:r>
+        <w:rPr>
+          <w:rFonts w:asciiTheme="minorEastAsia" w:hAnsiTheme="minorEastAsia" w:cstheme="minorEastAsia" w:hint="eastAsia"/>
+          <w:color w:val="1C1F21"/>
+          <w:szCs w:val="24"/>
+          <w:shd w:val="clear" w:color="auto" w:fill="FFFFFF"/>
+        </w:rPr>
+        <w:t>基于继承来实现代理，无法对</w:t>
+      </w:r>
+      <w:r>
+        <w:rPr>
+          <w:rFonts w:asciiTheme="minorEastAsia" w:hAnsiTheme="minorEastAsia" w:cstheme="minorEastAsia" w:hint="eastAsia"/>
+          <w:color w:val="1C1F21"/>
+          <w:szCs w:val="24"/>
+          <w:shd w:val="clear" w:color="auto" w:fill="FFFFFF"/>
+        </w:rPr>
+        <w:t>static</w:t>
+      </w:r>
+      <w:r>
+        <w:rPr>
+          <w:rFonts w:asciiTheme="minorEastAsia" w:hAnsiTheme="minorEastAsia" w:cstheme="minorEastAsia" w:hint="eastAsia"/>
+          <w:color w:val="1C1F21"/>
+          <w:szCs w:val="24"/>
+          <w:shd w:val="clear" w:color="auto" w:fill="FFFFFF"/>
+        </w:rPr>
+        <w:t>、</w:t>
+      </w:r>
+      <w:r>
+        <w:rPr>
+          <w:rFonts w:asciiTheme="minorEastAsia" w:hAnsiTheme="minorEastAsia" w:cstheme="minorEastAsia" w:hint="eastAsia"/>
+          <w:color w:val="1C1F21"/>
+          <w:szCs w:val="24"/>
+          <w:shd w:val="clear" w:color="auto" w:fill="FFFFFF"/>
+        </w:rPr>
+        <w:t>final</w:t>
+      </w:r>
+      <w:r>
+        <w:rPr>
+          <w:rFonts w:asciiTheme="minorEastAsia" w:hAnsiTheme="minorEastAsia" w:cstheme="minorEastAsia" w:hint="eastAsia"/>
+          <w:color w:val="1C1F21"/>
+          <w:szCs w:val="24"/>
+          <w:shd w:val="clear" w:color="auto" w:fill="FFFFFF"/>
+        </w:rPr>
+        <w:t>类进行代理；</w:t>
+      </w:r>
+    </w:p>
+    <w:p>
+      <w:pPr>
+        <w:pStyle w:val="a5"/>
+        <w:widowControl/>
+        <w:shd w:val="clear" w:color="auto" w:fill="FFFFFF"/>
+        <w:spacing w:beforeAutospacing="0" w:afterAutospacing="0"/>
+        <w:ind w:firstLine="420"/>
+        <w:rPr>
+          <w:rFonts w:asciiTheme="minorEastAsia" w:hAnsiTheme="minorEastAsia" w:cstheme="minorEastAsia"/>
+          <w:color w:val="1C1F21"/>
+          <w:szCs w:val="24"/>
+        </w:rPr>
+      </w:pPr>
+      <w:r>
+        <w:rPr>
+          <w:rFonts w:asciiTheme="minorEastAsia" w:hAnsiTheme="minorEastAsia" w:cstheme="minorEastAsia" w:hint="eastAsia"/>
+          <w:color w:val="1C1F21"/>
+          <w:szCs w:val="24"/>
+          <w:shd w:val="clear" w:color="auto" w:fill="FFFFFF"/>
+        </w:rPr>
+        <w:t>3</w:t>
+      </w:r>
+      <w:r>
+        <w:rPr>
+          <w:rFonts w:asciiTheme="minorEastAsia" w:hAnsiTheme="minorEastAsia" w:cstheme="minorEastAsia" w:hint="eastAsia"/>
+          <w:color w:val="1C1F21"/>
+          <w:szCs w:val="24"/>
+          <w:shd w:val="clear" w:color="auto" w:fill="FFFFFF"/>
+        </w:rPr>
+        <w:t>：</w:t>
+      </w:r>
+      <w:r>
+        <w:rPr>
+          <w:rFonts w:asciiTheme="minorEastAsia" w:hAnsiTheme="minorEastAsia" w:cstheme="minorEastAsia" w:hint="eastAsia"/>
+          <w:color w:val="1C1F21"/>
+          <w:szCs w:val="24"/>
+          <w:shd w:val="clear" w:color="auto" w:fill="FFFFFF"/>
+        </w:rPr>
+        <w:t>Cglib</w:t>
+      </w:r>
+      <w:r>
+        <w:rPr>
+          <w:rFonts w:asciiTheme="minorEastAsia" w:hAnsiTheme="minorEastAsia" w:cstheme="minorEastAsia" w:hint="eastAsia"/>
+          <w:color w:val="1C1F21"/>
+          <w:szCs w:val="24"/>
+          <w:shd w:val="clear" w:color="auto" w:fill="FFFFFF"/>
+        </w:rPr>
+        <w:t>基于继承来实现代理，无法对</w:t>
+      </w:r>
+      <w:r>
+        <w:rPr>
+          <w:rFonts w:asciiTheme="minorEastAsia" w:hAnsiTheme="minorEastAsia" w:cstheme="minorEastAsia" w:hint="eastAsia"/>
+          <w:color w:val="1C1F21"/>
+          <w:szCs w:val="24"/>
+          <w:shd w:val="clear" w:color="auto" w:fill="FFFFFF"/>
+        </w:rPr>
+        <w:t>private</w:t>
+      </w:r>
+      <w:r>
+        <w:rPr>
+          <w:rFonts w:asciiTheme="minorEastAsia" w:hAnsiTheme="minorEastAsia" w:cstheme="minorEastAsia" w:hint="eastAsia"/>
+          <w:color w:val="1C1F21"/>
+          <w:szCs w:val="24"/>
+          <w:shd w:val="clear" w:color="auto" w:fill="FFFFFF"/>
+        </w:rPr>
+        <w:t>、</w:t>
+      </w:r>
+      <w:r>
+        <w:rPr>
+          <w:rFonts w:asciiTheme="minorEastAsia" w:hAnsiTheme="minorEastAsia" w:cstheme="minorEastAsia" w:hint="eastAsia"/>
+          <w:color w:val="1C1F21"/>
+          <w:szCs w:val="24"/>
+          <w:shd w:val="clear" w:color="auto" w:fill="FFFFFF"/>
+        </w:rPr>
+        <w:t>static</w:t>
+      </w:r>
+      <w:r>
+        <w:rPr>
+          <w:rFonts w:asciiTheme="minorEastAsia" w:hAnsiTheme="minorEastAsia" w:cstheme="minorEastAsia" w:hint="eastAsia"/>
+          <w:color w:val="1C1F21"/>
+          <w:szCs w:val="24"/>
+          <w:shd w:val="clear" w:color="auto" w:fill="FFFFFF"/>
+        </w:rPr>
+        <w:t>方法进行代理。</w:t>
+      </w:r>
+    </w:p>
+    <w:p>
+      <w:pPr>
+        <w:rPr>
+          <w:rFonts w:asciiTheme="minorEastAsia" w:hAnsiTheme="minorEastAsia" w:cstheme="minorEastAsia"/>
+          <w:szCs w:val="24"/>
         </w:rPr>
       </w:pPr>
     </w:p>
     <w:sectPr>
       <w:pgSz w:w="11906" w:h="16838"/>
       <w:pgMar w:top="1440" w:right="1800" w:bottom="1440" w:left="1800" w:header="851" w:footer="992" w:gutter="0"/>
-      <w:cols w:space="425" w:num="1"/>
-      <w:docGrid w:type="lines" w:linePitch="312" w:charSpace="0"/>
+      <w:cols w:space="425"/>
+      <w:docGrid w:type="lines" w:linePitch="312"/>
     </w:sectPr>
   </w:body>
 </w:document>
 </file>
 
+<file path=word/endnotes.xml><?xml version="1.0" encoding="utf-8"?>
+<w:endnotes xmlns:wpc="http://schemas.microsoft.com/office/word/2010/wordprocessingCanvas" xmlns:mc="http://schemas.openxmlformats.org/markup-compatibility/2006" xmlns:o="urn:schemas-microsoft-com:office:office" xmlns:r="http://schemas.openxmlformats.org/officeDocument/2006/relationships" xmlns:m="http://schemas.openxmlformats.org/officeDocument/2006/math" xmlns:v="urn:schemas-microsoft-com:vml" xmlns:wp14="http://schemas.microsoft.com/office/word/2010/wordprocessingDrawing" xmlns:wp="http://schemas.openxmlformats.org/drawingml/2006/wordprocessingDrawing" xmlns:w10="urn:schemas-microsoft-com:office:word" xmlns:w="http://schemas.openxmlformats.org/wordprocessingml/2006/main" xmlns:w14="http://schemas.microsoft.com/office/word/2010/wordml" xmlns:w15="http://schemas.microsoft.com/office/word/2012/wordml" xmlns:wpg="http://schemas.microsoft.com/office/word/2010/wordprocessingGroup" xmlns:wpi="http://schemas.microsoft.com/office/word/2010/wordprocessingInk" xmlns:wne="http://schemas.microsoft.com/office/word/2006/wordml" xmlns:wps="http://schemas.microsoft.com/office/word/2010/wordprocessingShape" mc:Ignorable="w14 w15 wp14">
+  <w:endnote w:type="separator" w:id="-1">
+    <w:p>
+      <w:r>
+        <w:separator/>
+      </w:r>
+    </w:p>
+  </w:endnote>
+  <w:endnote w:type="continuationSeparator" w:id="0">
+    <w:p>
+      <w:r>
+        <w:continuationSeparator/>
+      </w:r>
+    </w:p>
+  </w:endnote>
+</w:endnotes>
+</file>
+
+<file path=word/footnotes.xml><?xml version="1.0" encoding="utf-8"?>
+<w:footnotes xmlns:wpc="http://schemas.microsoft.com/office/word/2010/wordprocessingCanvas" xmlns:mc="http://schemas.openxmlformats.org/markup-compatibility/2006" xmlns:o="urn:schemas-microsoft-com:office:office" xmlns:r="http://schemas.openxmlformats.org/officeDocument/2006/relationships" xmlns:m="http://schemas.openxmlformats.org/officeDocument/2006/math" xmlns:v="urn:schemas-microsoft-com:vml" xmlns:wp14="http://schemas.microsoft.com/office/word/2010/wordprocessingDrawing" xmlns:wp="http://schemas.openxmlformats.org/drawingml/2006/wordprocessingDrawing" xmlns:w10="urn:schemas-microsoft-com:office:word" xmlns:w="http://schemas.openxmlformats.org/wordprocessingml/2006/main" xmlns:w14="http://schemas.microsoft.com/office/word/2010/wordml" xmlns:w15="http://schemas.microsoft.com/office/word/2012/wordml" xmlns:wpg="http://schemas.microsoft.com/office/word/2010/wordprocessingGroup" xmlns:wpi="http://schemas.microsoft.com/office/word/2010/wordprocessingInk" xmlns:wne="http://schemas.microsoft.com/office/word/2006/wordml" xmlns:wps="http://schemas.microsoft.com/office/word/2010/wordprocessingShape" mc:Ignorable="w14 w15 wp14">
+  <w:footnote w:type="separator" w:id="-1">
+    <w:p>
+      <w:r>
+        <w:separator/>
+      </w:r>
+    </w:p>
+  </w:footnote>
+  <w:footnote w:type="continuationSeparator" w:id="0">
+    <w:p>
+      <w:r>
+        <w:continuationSeparator/>
+      </w:r>
+    </w:p>
+  </w:footnote>
+</w:footnotes>
+</file>
+
 <file path=word/styles.xml><?xml version="1.0" encoding="utf-8"?>
-<w:styles xmlns:mc="http://schemas.openxmlformats.org/markup-compatibility/2006" xmlns:o="urn:schemas-microsoft-com:office:office" xmlns:r="http://schemas.openxmlformats.org/officeDocument/2006/relationships" xmlns:m="http://schemas.openxmlformats.org/officeDocument/2006/math" xmlns:v="urn:schemas-microsoft-com:vml" xmlns:w="http://schemas.openxmlformats.org/wordprocessingml/2006/main" xmlns:w14="http://schemas.microsoft.com/office/word/2010/wordml" xmlns:w10="urn:schemas-microsoft-com:office:word" xmlns:sl="http://schemas.openxmlformats.org/schemaLibrary/2006/main" mc:Ignorable="w14">
+<w:styles xmlns:mc="http://schemas.openxmlformats.org/markup-compatibility/2006" xmlns:r="http://schemas.openxmlformats.org/officeDocument/2006/relationships" xmlns:w="http://schemas.openxmlformats.org/wordprocessingml/2006/main" xmlns:w14="http://schemas.microsoft.com/office/word/2010/wordml" xmlns:w15="http://schemas.microsoft.com/office/word/2012/wordml" mc:Ignorable="w14 w15">
   <w:docDefaults>
     <w:rPrDefault>
       <w:rPr>
-        <w:rFonts w:ascii="Times New Roman" w:hAnsi="Times New Roman" w:eastAsia="宋体" w:cs="Times New Roman"/>
+        <w:rFonts w:ascii="Times New Roman" w:eastAsia="宋体" w:hAnsi="Times New Roman" w:cs="Times New Roman"/>
+        <w:lang w:val="en-US" w:eastAsia="zh-CN" w:bidi="ar-SA"/>
       </w:rPr>
     </w:rPrDefault>
+    <w:pPrDefault/>
   </w:docDefaults>
-  <w:latentStyles w:count="260" w:defQFormat="0" w:defUnhideWhenUsed="1" w:defSemiHidden="1" w:defUIPriority="99" w:defLockedState="0">
-    <w:lsdException w:qFormat="1" w:unhideWhenUsed="0" w:uiPriority="0" w:semiHidden="0" w:name="Normal"/>
-    <w:lsdException w:qFormat="1" w:unhideWhenUsed="0" w:uiPriority="9" w:semiHidden="0" w:name="heading 1"/>
-    <w:lsdException w:qFormat="1" w:uiPriority="9" w:semiHidden="0" w:name="heading 2"/>
-    <w:lsdException w:qFormat="1" w:uiPriority="9" w:semiHidden="0" w:name="heading 3"/>
-    <w:lsdException w:qFormat="1" w:uiPriority="9" w:semiHidden="0" w:name="heading 4"/>
-    <w:lsdException w:qFormat="1" w:uiPriority="9" w:semiHidden="0" w:name="heading 5"/>
-    <w:lsdException w:qFormat="1" w:uiPriority="9" w:semiHidden="0" w:name="heading 6"/>
-    <w:lsdException w:qFormat="1" w:uiPriority="9" w:semiHidden="0" w:name="heading 7"/>
-    <w:lsdException w:qFormat="1" w:uiPriority="9" w:semiHidden="0" w:name="heading 8"/>
-    <w:lsdException w:qFormat="1" w:uiPriority="9" w:name="heading 9"/>
-    <w:lsdException w:uiPriority="99" w:name="index 1"/>
-    <w:lsdException w:uiPriority="99" w:name="index 2"/>
-    <w:lsdException w:uiPriority="99" w:name="index 3"/>
-    <w:lsdException w:uiPriority="99" w:name="index 4"/>
-    <w:lsdException w:uiPriority="99" w:name="index 5"/>
-    <w:lsdException w:uiPriority="99" w:name="index 6"/>
-    <w:lsdException w:uiPriority="99" w:name="index 7"/>
-    <w:lsdException w:uiPriority="99" w:name="index 8"/>
-    <w:lsdException w:uiPriority="99" w:name="index 9"/>
-    <w:lsdException w:uiPriority="39" w:name="toc 1"/>
-    <w:lsdException w:uiPriority="39" w:name="toc 2"/>
-    <w:lsdException w:uiPriority="39" w:name="toc 3"/>
-    <w:lsdException w:uiPriority="39" w:name="toc 4"/>
-    <w:lsdException w:uiPriority="39" w:name="toc 5"/>
-    <w:lsdException w:uiPriority="39" w:name="toc 6"/>
-    <w:lsdException w:uiPriority="39" w:name="toc 7"/>
-    <w:lsdException w:uiPriority="39" w:name="toc 8"/>
-    <w:lsdException w:uiPriority="39" w:name="toc 9"/>
-    <w:lsdException w:uiPriority="99" w:name="Normal Indent"/>
-    <w:lsdException w:uiPriority="99" w:name="footnote text"/>
-    <w:lsdException w:uiPriority="99" w:name="annotation text"/>
-    <w:lsdException w:qFormat="1" w:uiPriority="99" w:semiHidden="0" w:name="header"/>
-    <w:lsdException w:qFormat="1" w:uiPriority="99" w:semiHidden="0" w:name="footer"/>
-    <w:lsdException w:uiPriority="99" w:name="index heading"/>
-    <w:lsdException w:qFormat="1" w:uiPriority="35" w:name="caption"/>
-    <w:lsdException w:uiPriority="99" w:name="table of figures"/>
-    <w:lsdException w:uiPriority="99" w:name="envelope address"/>
-    <w:lsdException w:uiPriority="99" w:name="envelope return"/>
-    <w:lsdException w:uiPriority="99" w:name="footnote reference"/>
-    <w:lsdException w:uiPriority="99" w:name="annotation reference"/>
-    <w:lsdException w:uiPriority="99" w:name="line number"/>
-    <w:lsdException w:uiPriority="99" w:name="page number"/>
-    <w:lsdException w:uiPriority="99" w:name="endnote reference"/>
-    <w:lsdException w:uiPriority="99" w:name="endnote text"/>
-    <w:lsdException w:uiPriority="99" w:name="table of authorities"/>
-    <w:lsdException w:uiPriority="99" w:name="macro"/>
-    <w:lsdException w:uiPriority="99" w:name="toa heading"/>
-    <w:lsdException w:uiPriority="99" w:name="List"/>
-    <w:lsdException w:uiPriority="99" w:name="List Bullet"/>
-    <w:lsdException w:uiPriority="99" w:name="List Number"/>
-    <w:lsdException w:uiPriority="99" w:name="List 2"/>
-    <w:lsdException w:uiPriority="99" w:name="List 3"/>
-    <w:lsdException w:uiPriority="99" w:name="List 4"/>
-    <w:lsdException w:uiPriority="99" w:name="List 5"/>
-    <w:lsdException w:uiPriority="99" w:name="List Bullet 2"/>
-    <w:lsdException w:uiPriority="99" w:name="List Bullet 3"/>
-    <w:lsdException w:uiPriority="99" w:name="List Bullet 4"/>
-    <w:lsdException w:uiPriority="99" w:name="List Bullet 5"/>
-    <w:lsdException w:uiPriority="99" w:name="List Number 2"/>
-    <w:lsdException w:uiPriority="99" w:name="List Number 3"/>
-    <w:lsdException w:uiPriority="99" w:name="List Number 4"/>
-    <w:lsdException w:uiPriority="99" w:name="List Number 5"/>
-    <w:lsdException w:qFormat="1" w:unhideWhenUsed="0" w:uiPriority="10" w:semiHidden="0" w:name="Title"/>
-    <w:lsdException w:uiPriority="99" w:name="Closing"/>
-    <w:lsdException w:uiPriority="99" w:name="Signature"/>
-    <w:lsdException w:qFormat="1" w:uiPriority="1" w:name="Default Paragraph Font"/>
-    <w:lsdException w:uiPriority="99" w:name="Body Text"/>
-    <w:lsdException w:uiPriority="99" w:name="Body Text Indent"/>
-    <w:lsdException w:uiPriority="99" w:name="List Continue"/>
-    <w:lsdException w:uiPriority="99" w:name="List Continue 2"/>
-    <w:lsdException w:uiPriority="99" w:name="List Continue 3"/>
-    <w:lsdException w:uiPriority="99" w:name="List Continue 4"/>
-    <w:lsdException w:uiPriority="99" w:name="List Continue 5"/>
-    <w:lsdException w:uiPriority="99" w:name="Message Header"/>
-    <w:lsdException w:qFormat="1" w:unhideWhenUsed="0" w:uiPriority="11" w:semiHidden="0" w:name="Subtitle"/>
-    <w:lsdException w:uiPriority="99" w:name="Salutation"/>
-    <w:lsdException w:uiPriority="99" w:name="Date"/>
-    <w:lsdException w:uiPriority="99" w:name="Body Text First Indent"/>
-    <w:lsdException w:uiPriority="99" w:name="Body Text First Indent 2"/>
-    <w:lsdException w:uiPriority="99" w:name="Note Heading"/>
-    <w:lsdException w:uiPriority="99" w:name="Body Text 2"/>
-    <w:lsdException w:uiPriority="99" w:name="Body Text 3"/>
-    <w:lsdException w:uiPriority="99" w:name="Body Text Indent 2"/>
-    <w:lsdException w:uiPriority="99" w:name="Body Text Indent 3"/>
-    <w:lsdException w:uiPriority="99" w:name="Block Text"/>
-    <w:lsdException w:uiPriority="99" w:name="Hyperlink"/>
-    <w:lsdException w:uiPriority="99" w:name="FollowedHyperlink"/>
-    <w:lsdException w:qFormat="1" w:unhideWhenUsed="0" w:uiPriority="22" w:semiHidden="0" w:name="Strong"/>
-    <w:lsdException w:qFormat="1" w:unhideWhenUsed="0" w:uiPriority="20" w:semiHidden="0" w:name="Emphasis"/>
-    <w:lsdException w:uiPriority="99" w:name="Document Map"/>
-    <w:lsdException w:uiPriority="99" w:name="Plain Text"/>
-    <w:lsdException w:uiPriority="99" w:name="E-mail Signature"/>
-    <w:lsdException w:uiPriority="99" w:name="Normal (Web)"/>
-    <w:lsdException w:uiPriority="99" w:name="HTML Acronym"/>
-    <w:lsdException w:uiPriority="99" w:name="HTML Address"/>
-    <w:lsdException w:uiPriority="99" w:name="HTML Cite"/>
-    <w:lsdException w:uiPriority="99" w:name="HTML Code"/>
-    <w:lsdException w:uiPriority="99" w:name="HTML Definition"/>
-    <w:lsdException w:uiPriority="99" w:name="HTML Keyboard"/>
-    <w:lsdException w:uiPriority="99" w:name="HTML Preformatted"/>
-    <w:lsdException w:uiPriority="99" w:name="HTML Sample"/>
-    <w:lsdException w:uiPriority="99" w:name="HTML Typewriter"/>
-    <w:lsdException w:uiPriority="99" w:name="HTML Variable"/>
-    <w:lsdException w:uiPriority="99" w:name="Normal Table"/>
-    <w:lsdException w:uiPriority="99" w:name="annotation subject"/>
-    <w:lsdException w:uiPriority="99" w:name="Table Simple 1"/>
-    <w:lsdException w:uiPriority="99" w:name="Table Simple 2"/>
-    <w:lsdException w:uiPriority="99" w:name="Table Simple 3"/>
-    <w:lsdException w:uiPriority="99" w:name="Table Classic 1"/>
-    <w:lsdException w:uiPriority="99" w:name="Table Classic 2"/>
-    <w:lsdException w:uiPriority="99" w:name="Table Classic 3"/>
-    <w:lsdException w:uiPriority="99" w:name="Table Classic 4"/>
-    <w:lsdException w:uiPriority="99" w:name="Table Colorful 1"/>
-    <w:lsdException w:uiPriority="99" w:name="Table Colorful 2"/>
-    <w:lsdException w:uiPriority="99" w:name="Table Colorful 3"/>
-    <w:lsdException w:uiPriority="99" w:name="Table Columns 1"/>
-    <w:lsdException w:uiPriority="99" w:name="Table Columns 2"/>
-    <w:lsdException w:uiPriority="99" w:name="Table Columns 3"/>
-    <w:lsdException w:uiPriority="99" w:name="Table Columns 4"/>
-    <w:lsdException w:uiPriority="99" w:name="Table Columns 5"/>
-    <w:lsdException w:uiPriority="99" w:name="Table Grid 1"/>
-    <w:lsdException w:uiPriority="99" w:name="Table Grid 2"/>
-    <w:lsdException w:uiPriority="99" w:name="Table Grid 3"/>
-    <w:lsdException w:uiPriority="99" w:name="Table Grid 4"/>
-    <w:lsdException w:uiPriority="99" w:name="Table Grid 5"/>
-    <w:lsdException w:uiPriority="99" w:name="Table Grid 6"/>
-    <w:lsdException w:uiPriority="99" w:name="Table Grid 7"/>
-    <w:lsdException w:uiPriority="99" w:name="Table Grid 8"/>
-    <w:lsdException w:uiPriority="99" w:name="Table List 1"/>
-    <w:lsdException w:uiPriority="99" w:name="Table List 2"/>
-    <w:lsdException w:uiPriority="99" w:name="Table List 3"/>
-    <w:lsdException w:uiPriority="99" w:name="Table List 4"/>
-    <w:lsdException w:uiPriority="99" w:name="Table List 5"/>
-    <w:lsdException w:uiPriority="99" w:name="Table List 6"/>
-    <w:lsdException w:uiPriority="99" w:name="Table List 7"/>
-    <w:lsdException w:uiPriority="99" w:name="Table List 8"/>
-    <w:lsdException w:uiPriority="99" w:name="Table 3D effects 1"/>
-    <w:lsdException w:uiPriority="99" w:name="Table 3D effects 2"/>
-    <w:lsdException w:uiPriority="99" w:name="Table 3D effects 3"/>
-    <w:lsdException w:uiPriority="99" w:name="Table Contemporary"/>
-    <w:lsdException w:uiPriority="99" w:name="Table Elegant"/>
-    <w:lsdException w:uiPriority="99" w:name="Table Professional"/>
-    <w:lsdException w:uiPriority="99" w:name="Table Subtle 1"/>
-    <w:lsdException w:uiPriority="99" w:name="Table Subtle 2"/>
-    <w:lsdException w:uiPriority="99" w:name="Table Web 1"/>
-    <w:lsdException w:uiPriority="99" w:name="Table Web 2"/>
-    <w:lsdException w:uiPriority="99" w:name="Table Web 3"/>
-    <w:lsdException w:uiPriority="99" w:name="Balloon Text"/>
-    <w:lsdException w:unhideWhenUsed="0" w:uiPriority="39" w:semiHidden="0" w:name="Table Grid"/>
-    <w:lsdException w:uiPriority="99" w:name="Table Theme"/>
-    <w:lsdException w:unhideWhenUsed="0" w:uiPriority="60" w:semiHidden="0" w:name="Light Shading"/>
-    <w:lsdException w:unhideWhenUsed="0" w:uiPriority="61" w:semiHidden="0" w:name="Light List"/>
-    <w:lsdException w:unhideWhenUsed="0" w:uiPriority="62" w:semiHidden="0" w:name="Light Grid"/>
-    <w:lsdException w:unhideWhenUsed="0" w:uiPriority="63" w:semiHidden="0" w:name="Medium Shading 1"/>
-    <w:lsdException w:unhideWhenUsed="0" w:uiPriority="64" w:semiHidden="0" w:name="Medium Shading 2"/>
-    <w:lsdException w:unhideWhenUsed="0" w:uiPriority="65" w:semiHidden="0" w:name="Medium List 1"/>
-    <w:lsdException w:unhideWhenUsed="0" w:uiPriority="66" w:semiHidden="0" w:name="Medium List 2"/>
-    <w:lsdException w:unhideWhenUsed="0" w:uiPriority="67" w:semiHidden="0" w:name="Medium Grid 1"/>
-    <w:lsdException w:unhideWhenUsed="0" w:uiPriority="68" w:semiHidden="0" w:name="Medium Grid 2"/>
-    <w:lsdException w:unhideWhenUsed="0" w:uiPriority="69" w:semiHidden="0" w:name="Medium Grid 3"/>
-    <w:lsdException w:unhideWhenUsed="0" w:uiPriority="70" w:semiHidden="0" w:name="Dark List"/>
-    <w:lsdException w:unhideWhenUsed="0" w:uiPriority="71" w:semiHidden="0" w:name="Colorful Shading"/>
-    <w:lsdException w:unhideWhenUsed="0" w:uiPriority="72" w:semiHidden="0" w:name="Colorful List"/>
-    <w:lsdException w:unhideWhenUsed="0" w:uiPriority="73" w:semiHidden="0" w:name="Colorful Grid"/>
-    <w:lsdException w:unhideWhenUsed="0" w:uiPriority="60" w:semiHidden="0" w:name="Light Shading Accent 1"/>
-    <w:lsdException w:unhideWhenUsed="0" w:uiPriority="61" w:semiHidden="0" w:name="Light List Accent 1"/>
-    <w:lsdException w:unhideWhenUsed="0" w:uiPriority="62" w:semiHidden="0" w:name="Light Grid Accent 1"/>
-    <w:lsdException w:unhideWhenUsed="0" w:uiPriority="63" w:semiHidden="0" w:name="Medium Shading 1 Accent 1"/>
-    <w:lsdException w:unhideWhenUsed="0" w:uiPriority="64" w:semiHidden="0" w:name="Medium Shading 2 Accent 1"/>
-    <w:lsdException w:unhideWhenUsed="0" w:uiPriority="65" w:semiHidden="0" w:name="Medium List 1 Accent 1"/>
-    <w:lsdException w:unhideWhenUsed="0" w:uiPriority="66" w:semiHidden="0" w:name="Medium List 2 Accent 1"/>
-    <w:lsdException w:unhideWhenUsed="0" w:uiPriority="67" w:semiHidden="0" w:name="Medium Grid 1 Accent 1"/>
-    <w:lsdException w:unhideWhenUsed="0" w:uiPriority="68" w:semiHidden="0" w:name="Medium Grid 2 Accent 1"/>
-    <w:lsdException w:unhideWhenUsed="0" w:uiPriority="69" w:semiHidden="0" w:name="Medium Grid 3 Accent 1"/>
-    <w:lsdException w:unhideWhenUsed="0" w:uiPriority="70" w:semiHidden="0" w:name="Dark List Accent 1"/>
-    <w:lsdException w:unhideWhenUsed="0" w:uiPriority="71" w:semiHidden="0" w:name="Colorful Shading Accent 1"/>
-    <w:lsdException w:unhideWhenUsed="0" w:uiPriority="72" w:semiHidden="0" w:name="Colorful List Accent 1"/>
-    <w:lsdException w:unhideWhenUsed="0" w:uiPriority="73" w:semiHidden="0" w:name="Colorful Grid Accent 1"/>
-    <w:lsdException w:unhideWhenUsed="0" w:uiPriority="60" w:semiHidden="0" w:name="Light Shading Accent 2"/>
-    <w:lsdException w:unhideWhenUsed="0" w:uiPriority="61" w:semiHidden="0" w:name="Light List Accent 2"/>
-    <w:lsdException w:unhideWhenUsed="0" w:uiPriority="62" w:semiHidden="0" w:name="Light Grid Accent 2"/>
-    <w:lsdException w:unhideWhenUsed="0" w:uiPriority="63" w:semiHidden="0" w:name="Medium Shading 1 Accent 2"/>
-    <w:lsdException w:unhideWhenUsed="0" w:uiPriority="64" w:semiHidden="0" w:name="Medium Shading 2 Accent 2"/>
-    <w:lsdException w:unhideWhenUsed="0" w:uiPriority="65" w:semiHidden="0" w:name="Medium List 1 Accent 2"/>
-    <w:lsdException w:unhideWhenUsed="0" w:uiPriority="66" w:semiHidden="0" w:name="Medium List 2 Accent 2"/>
-    <w:lsdException w:unhideWhenUsed="0" w:uiPriority="67" w:semiHidden="0" w:name="Medium Grid 1 Accent 2"/>
-    <w:lsdException w:unhideWhenUsed="0" w:uiPriority="68" w:semiHidden="0" w:name="Medium Grid 2 Accent 2"/>
-    <w:lsdException w:unhideWhenUsed="0" w:uiPriority="69" w:semiHidden="0" w:name="Medium Grid 3 Accent 2"/>
-    <w:lsdException w:unhideWhenUsed="0" w:uiPriority="70" w:semiHidden="0" w:name="Dark List Accent 2"/>
-    <w:lsdException w:unhideWhenUsed="0" w:uiPriority="71" w:semiHidden="0" w:name="Colorful Shading Accent 2"/>
-    <w:lsdException w:unhideWhenUsed="0" w:uiPriority="72" w:semiHidden="0" w:name="Colorful List Accent 2"/>
-    <w:lsdException w:unhideWhenUsed="0" w:uiPriority="73" w:semiHidden="0" w:name="Colorful Grid Accent 2"/>
-    <w:lsdException w:unhideWhenUsed="0" w:uiPriority="60" w:semiHidden="0" w:name="Light Shading Accent 3"/>
-    <w:lsdException w:unhideWhenUsed="0" w:uiPriority="61" w:semiHidden="0" w:name="Light List Accent 3"/>
-    <w:lsdException w:unhideWhenUsed="0" w:uiPriority="62" w:semiHidden="0" w:name="Light Grid Accent 3"/>
-    <w:lsdException w:unhideWhenUsed="0" w:uiPriority="63" w:semiHidden="0" w:name="Medium Shading 1 Accent 3"/>
-    <w:lsdException w:unhideWhenUsed="0" w:uiPriority="64" w:semiHidden="0" w:name="Medium Shading 2 Accent 3"/>
-    <w:lsdException w:unhideWhenUsed="0" w:uiPriority="65" w:semiHidden="0" w:name="Medium List 1 Accent 3"/>
-    <w:lsdException w:unhideWhenUsed="0" w:uiPriority="66" w:semiHidden="0" w:name="Medium List 2 Accent 3"/>
-    <w:lsdException w:unhideWhenUsed="0" w:uiPriority="67" w:semiHidden="0" w:name="Medium Grid 1 Accent 3"/>
-    <w:lsdException w:unhideWhenUsed="0" w:uiPriority="68" w:semiHidden="0" w:name="Medium Grid 2 Accent 3"/>
-    <w:lsdException w:unhideWhenUsed="0" w:uiPriority="69" w:semiHidden="0" w:name="Medium Grid 3 Accent 3"/>
-    <w:lsdException w:unhideWhenUsed="0" w:uiPriority="70" w:semiHidden="0" w:name="Dark List Accent 3"/>
-    <w:lsdException w:unhideWhenUsed="0" w:uiPriority="71" w:semiHidden="0" w:name="Colorful Shading Accent 3"/>
-    <w:lsdException w:unhideWhenUsed="0" w:uiPriority="72" w:semiHidden="0" w:name="Colorful List Accent 3"/>
-    <w:lsdException w:unhideWhenUsed="0" w:uiPriority="73" w:semiHidden="0" w:name="Colorful Grid Accent 3"/>
-    <w:lsdException w:unhideWhenUsed="0" w:uiPriority="60" w:semiHidden="0" w:name="Light Shading Accent 4"/>
-    <w:lsdException w:unhideWhenUsed="0" w:uiPriority="61" w:semiHidden="0" w:name="Light List Accent 4"/>
-    <w:lsdException w:unhideWhenUsed="0" w:uiPriority="62" w:semiHidden="0" w:name="Light Grid Accent 4"/>
-    <w:lsdException w:unhideWhenUsed="0" w:uiPriority="63" w:semiHidden="0" w:name="Medium Shading 1 Accent 4"/>
-    <w:lsdException w:unhideWhenUsed="0" w:uiPriority="64" w:semiHidden="0" w:name="Medium Shading 2 Accent 4"/>
-    <w:lsdException w:unhideWhenUsed="0" w:uiPriority="65" w:semiHidden="0" w:name="Medium List 1 Accent 4"/>
-    <w:lsdException w:unhideWhenUsed="0" w:uiPriority="66" w:semiHidden="0" w:name="Medium List 2 Accent 4"/>
-    <w:lsdException w:unhideWhenUsed="0" w:uiPriority="67" w:semiHidden="0" w:name="Medium Grid 1 Accent 4"/>
-    <w:lsdException w:unhideWhenUsed="0" w:uiPriority="68" w:semiHidden="0" w:name="Medium Grid 2 Accent 4"/>
-    <w:lsdException w:unhideWhenUsed="0" w:uiPriority="69" w:semiHidden="0" w:name="Medium Grid 3 Accent 4"/>
-    <w:lsdException w:unhideWhenUsed="0" w:uiPriority="70" w:semiHidden="0" w:name="Dark List Accent 4"/>
-    <w:lsdException w:unhideWhenUsed="0" w:uiPriority="71" w:semiHidden="0" w:name="Colorful Shading Accent 4"/>
-    <w:lsdException w:unhideWhenUsed="0" w:uiPriority="72" w:semiHidden="0" w:name="Colorful List Accent 4"/>
-    <w:lsdException w:unhideWhenUsed="0" w:uiPriority="73" w:semiHidden="0" w:name="Colorful Grid Accent 4"/>
-    <w:lsdException w:unhideWhenUsed="0" w:uiPriority="60" w:semiHidden="0" w:name="Light Shading Accent 5"/>
-    <w:lsdException w:unhideWhenUsed="0" w:uiPriority="61" w:semiHidden="0" w:name="Light List Accent 5"/>
-    <w:lsdException w:unhideWhenUsed="0" w:uiPriority="62" w:semiHidden="0" w:name="Light Grid Accent 5"/>
-    <w:lsdException w:unhideWhenUsed="0" w:uiPriority="63" w:semiHidden="0" w:name="Medium Shading 1 Accent 5"/>
-    <w:lsdException w:unhideWhenUsed="0" w:uiPriority="64" w:semiHidden="0" w:name="Medium Shading 2 Accent 5"/>
-    <w:lsdException w:unhideWhenUsed="0" w:uiPriority="65" w:semiHidden="0" w:name="Medium List 1 Accent 5"/>
-    <w:lsdException w:unhideWhenUsed="0" w:uiPriority="66" w:semiHidden="0" w:name="Medium List 2 Accent 5"/>
-    <w:lsdException w:unhideWhenUsed="0" w:uiPriority="67" w:semiHidden="0" w:name="Medium Grid 1 Accent 5"/>
-    <w:lsdException w:unhideWhenUsed="0" w:uiPriority="68" w:semiHidden="0" w:name="Medium Grid 2 Accent 5"/>
-    <w:lsdException w:unhideWhenUsed="0" w:uiPriority="69" w:semiHidden="0" w:name="Medium Grid 3 Accent 5"/>
-    <w:lsdException w:unhideWhenUsed="0" w:uiPriority="70" w:semiHidden="0" w:name="Dark List Accent 5"/>
-    <w:lsdException w:unhideWhenUsed="0" w:uiPriority="71" w:semiHidden="0" w:name="Colorful Shading Accent 5"/>
-    <w:lsdException w:unhideWhenUsed="0" w:uiPriority="72" w:semiHidden="0" w:name="Colorful List Accent 5"/>
-    <w:lsdException w:unhideWhenUsed="0" w:uiPriority="73" w:semiHidden="0" w:name="Colorful Grid Accent 5"/>
-    <w:lsdException w:unhideWhenUsed="0" w:uiPriority="60" w:semiHidden="0" w:name="Light Shading Accent 6"/>
-    <w:lsdException w:unhideWhenUsed="0" w:uiPriority="61" w:semiHidden="0" w:name="Light List Accent 6"/>
-    <w:lsdException w:unhideWhenUsed="0" w:uiPriority="62" w:semiHidden="0" w:name="Light Grid Accent 6"/>
-    <w:lsdException w:unhideWhenUsed="0" w:uiPriority="63" w:semiHidden="0" w:name="Medium Shading 1 Accent 6"/>
-    <w:lsdException w:unhideWhenUsed="0" w:uiPriority="64" w:semiHidden="0" w:name="Medium Shading 2 Accent 6"/>
-    <w:lsdException w:unhideWhenUsed="0" w:uiPriority="65" w:semiHidden="0" w:name="Medium List 1 Accent 6"/>
-    <w:lsdException w:unhideWhenUsed="0" w:uiPriority="66" w:semiHidden="0" w:name="Medium List 2 Accent 6"/>
-    <w:lsdException w:unhideWhenUsed="0" w:uiPriority="67" w:semiHidden="0" w:name="Medium Grid 1 Accent 6"/>
-    <w:lsdException w:unhideWhenUsed="0" w:uiPriority="68" w:semiHidden="0" w:name="Medium Grid 2 Accent 6"/>
-    <w:lsdException w:unhideWhenUsed="0" w:uiPriority="69" w:semiHidden="0" w:name="Medium Grid 3 Accent 6"/>
-    <w:lsdException w:unhideWhenUsed="0" w:uiPriority="70" w:semiHidden="0" w:name="Dark List Accent 6"/>
-    <w:lsdException w:unhideWhenUsed="0" w:uiPriority="71" w:semiHidden="0" w:name="Colorful Shading Accent 6"/>
-    <w:lsdException w:unhideWhenUsed="0" w:uiPriority="72" w:semiHidden="0" w:name="Colorful List Accent 6"/>
-    <w:lsdException w:unhideWhenUsed="0" w:uiPriority="73" w:semiHidden="0" w:name="Colorful Grid Accent 6"/>
+  <w:latentStyles w:defLockedState="0" w:defUIPriority="99" w:defSemiHidden="0" w:defUnhideWhenUsed="0" w:defQFormat="0" w:count="371">
+    <w:lsdException w:name="Normal" w:uiPriority="0" w:qFormat="1"/>
+    <w:lsdException w:name="heading 1" w:uiPriority="9" w:qFormat="1"/>
+    <w:lsdException w:name="heading 2" w:uiPriority="9" w:unhideWhenUsed="1" w:qFormat="1"/>
+    <w:lsdException w:name="heading 3" w:uiPriority="9" w:unhideWhenUsed="1" w:qFormat="1"/>
+    <w:lsdException w:name="heading 4" w:uiPriority="9" w:unhideWhenUsed="1" w:qFormat="1"/>
+    <w:lsdException w:name="heading 5" w:uiPriority="9" w:unhideWhenUsed="1" w:qFormat="1"/>
+    <w:lsdException w:name="heading 6" w:uiPriority="9" w:unhideWhenUsed="1" w:qFormat="1"/>
+    <w:lsdException w:name="heading 7" w:uiPriority="9" w:unhideWhenUsed="1" w:qFormat="1"/>
+    <w:lsdException w:name="heading 8" w:uiPriority="9" w:unhideWhenUsed="1" w:qFormat="1"/>
+    <w:lsdException w:name="heading 9" w:semiHidden="1" w:uiPriority="9" w:unhideWhenUsed="1" w:qFormat="1"/>
+    <w:lsdException w:name="index 1" w:semiHidden="1" w:unhideWhenUsed="1"/>
+    <w:lsdException w:name="index 2" w:semiHidden="1" w:unhideWhenUsed="1"/>
+    <w:lsdException w:name="index 3" w:semiHidden="1" w:unhideWhenUsed="1"/>
+    <w:lsdException w:name="index 4" w:semiHidden="1" w:unhideWhenUsed="1"/>
+    <w:lsdException w:name="index 5" w:semiHidden="1" w:unhideWhenUsed="1"/>
+    <w:lsdException w:name="index 6" w:semiHidden="1" w:unhideWhenUsed="1"/>
+    <w:lsdException w:name="index 7" w:semiHidden="1" w:unhideWhenUsed="1"/>
+    <w:lsdException w:name="index 8" w:semiHidden="1" w:unhideWhenUsed="1"/>
+    <w:lsdException w:name="index 9" w:semiHidden="1" w:unhideWhenUsed="1"/>
+    <w:lsdException w:name="toc 1" w:semiHidden="1" w:uiPriority="39" w:unhideWhenUsed="1"/>
+    <w:lsdException w:name="toc 2" w:semiHidden="1" w:uiPriority="39" w:unhideWhenUsed="1"/>
+    <w:lsdException w:name="toc 3" w:semiHidden="1" w:uiPriority="39" w:unhideWhenUsed="1"/>
+    <w:lsdException w:name="toc 4" w:semiHidden="1" w:uiPriority="39" w:unhideWhenUsed="1"/>
+    <w:lsdException w:name="toc 5" w:semiHidden="1" w:uiPriority="39" w:unhideWhenUsed="1"/>
+    <w:lsdException w:name="toc 6" w:semiHidden="1" w:uiPriority="39" w:unhideWhenUsed="1"/>
+    <w:lsdException w:name="toc 7" w:semiHidden="1" w:uiPriority="39" w:unhideWhenUsed="1"/>
+    <w:lsdException w:name="toc 8" w:semiHidden="1" w:uiPriority="39" w:unhideWhenUsed="1"/>
+    <w:lsdException w:name="toc 9" w:semiHidden="1" w:uiPriority="39" w:unhideWhenUsed="1"/>
+    <w:lsdException w:name="Normal Indent" w:semiHidden="1" w:unhideWhenUsed="1"/>
+    <w:lsdException w:name="footnote text" w:semiHidden="1" w:unhideWhenUsed="1"/>
+    <w:lsdException w:name="annotation text" w:semiHidden="1" w:unhideWhenUsed="1"/>
+    <w:lsdException w:name="header" w:unhideWhenUsed="1" w:qFormat="1"/>
+    <w:lsdException w:name="footer" w:unhideWhenUsed="1" w:qFormat="1"/>
+    <w:lsdException w:name="index heading" w:semiHidden="1" w:unhideWhenUsed="1"/>
+    <w:lsdException w:name="caption" w:semiHidden="1" w:uiPriority="35" w:unhideWhenUsed="1" w:qFormat="1"/>
+    <w:lsdException w:name="table of figures" w:semiHidden="1" w:unhideWhenUsed="1"/>
+    <w:lsdException w:name="envelope address" w:semiHidden="1" w:unhideWhenUsed="1"/>
+    <w:lsdException w:name="envelope return" w:semiHidden="1" w:unhideWhenUsed="1"/>
+    <w:lsdException w:name="footnote reference" w:semiHidden="1" w:unhideWhenUsed="1"/>
+    <w:lsdException w:name="annotation reference" w:semiHidden="1" w:unhideWhenUsed="1"/>
+    <w:lsdException w:name="line number" w:semiHidden="1" w:unhideWhenUsed="1"/>
+    <w:lsdException w:name="page number" w:semiHidden="1" w:unhideWhenUsed="1"/>
+    <w:lsdException w:name="endnote reference" w:semiHidden="1" w:unhideWhenUsed="1"/>
+    <w:lsdException w:name="endnote text" w:semiHidden="1" w:unhideWhenUsed="1"/>
+    <w:lsdException w:name="table of authorities" w:semiHidden="1" w:unhideWhenUsed="1"/>
+    <w:lsdException w:name="macro" w:semiHidden="1" w:unhideWhenUsed="1"/>
+    <w:lsdException w:name="toa heading" w:semiHidden="1" w:unhideWhenUsed="1"/>
+    <w:lsdException w:name="List" w:semiHidden="1" w:unhideWhenUsed="1"/>
+    <w:lsdException w:name="List Bullet" w:semiHidden="1" w:unhideWhenUsed="1"/>
+    <w:lsdException w:name="List Number" w:semiHidden="1" w:unhideWhenUsed="1"/>
+    <w:lsdException w:name="List 2" w:semiHidden="1" w:unhideWhenUsed="1"/>
+    <w:lsdException w:name="List 3" w:semiHidden="1" w:unhideWhenUsed="1"/>
+    <w:lsdException w:name="List 4" w:semiHidden="1" w:unhideWhenUsed="1"/>
+    <w:lsdException w:name="List 5" w:semiHidden="1" w:unhideWhenUsed="1"/>
+    <w:lsdException w:name="List Bullet 2" w:semiHidden="1" w:unhideWhenUsed="1"/>
+    <w:lsdException w:name="List Bullet 3" w:semiHidden="1" w:unhideWhenUsed="1"/>
+    <w:lsdException w:name="List Bullet 4" w:semiHidden="1" w:unhideWhenUsed="1"/>
+    <w:lsdException w:name="List Bullet 5" w:semiHidden="1" w:unhideWhenUsed="1"/>
+    <w:lsdException w:name="List Number 2" w:semiHidden="1" w:unhideWhenUsed="1"/>
+    <w:lsdException w:name="List Number 3" w:semiHidden="1" w:unhideWhenUsed="1"/>
+    <w:lsdException w:name="List Number 4" w:semiHidden="1" w:unhideWhenUsed="1"/>
+    <w:lsdException w:name="List Number 5" w:semiHidden="1" w:unhideWhenUsed="1"/>
+    <w:lsdException w:name="Title" w:uiPriority="10" w:qFormat="1"/>
+    <w:lsdException w:name="Closing" w:semiHidden="1" w:unhideWhenUsed="1"/>
+    <w:lsdException w:name="Signature" w:semiHidden="1" w:unhideWhenUsed="1"/>
+    <w:lsdException w:name="Default Paragraph Font" w:semiHidden="1" w:uiPriority="1" w:unhideWhenUsed="1" w:qFormat="1"/>
+    <w:lsdException w:name="Body Text" w:semiHidden="1" w:unhideWhenUsed="1"/>
+    <w:lsdException w:name="Body Text Indent" w:semiHidden="1" w:unhideWhenUsed="1"/>
+    <w:lsdException w:name="List Continue" w:semiHidden="1" w:unhideWhenUsed="1"/>
+    <w:lsdException w:name="List Continue 2" w:semiHidden="1" w:unhideWhenUsed="1"/>
+    <w:lsdException w:name="List Continue 3" w:semiHidden="1" w:unhideWhenUsed="1"/>
+    <w:lsdException w:name="List Continue 4" w:semiHidden="1" w:unhideWhenUsed="1"/>
+    <w:lsdException w:name="List Continue 5" w:semiHidden="1" w:unhideWhenUsed="1"/>
+    <w:lsdException w:name="Message Header" w:semiHidden="1" w:unhideWhenUsed="1"/>
+    <w:lsdException w:name="Subtitle" w:uiPriority="11" w:qFormat="1"/>
+    <w:lsdException w:name="Salutation" w:semiHidden="1" w:unhideWhenUsed="1"/>
+    <w:lsdException w:name="Date" w:semiHidden="1" w:unhideWhenUsed="1"/>
+    <w:lsdException w:name="Body Text First Indent" w:semiHidden="1" w:unhideWhenUsed="1"/>
+    <w:lsdException w:name="Body Text First Indent 2" w:semiHidden="1" w:unhideWhenUsed="1"/>
+    <w:lsdException w:name="Note Heading" w:semiHidden="1" w:unhideWhenUsed="1"/>
+    <w:lsdException w:name="Body Text 2" w:semiHidden="1" w:unhideWhenUsed="1"/>
+    <w:lsdException w:name="Body Text 3" w:semiHidden="1" w:unhideWhenUsed="1"/>
+    <w:lsdException w:name="Body Text Indent 2" w:semiHidden="1" w:unhideWhenUsed="1"/>
+    <w:lsdException w:name="Body Text Indent 3" w:semiHidden="1" w:unhideWhenUsed="1"/>
+    <w:lsdException w:name="Block Text" w:semiHidden="1" w:unhideWhenUsed="1"/>
+    <w:lsdException w:name="Hyperlink" w:semiHidden="1" w:unhideWhenUsed="1"/>
+    <w:lsdException w:name="FollowedHyperlink" w:semiHidden="1" w:unhideWhenUsed="1"/>
+    <w:lsdException w:name="Strong" w:uiPriority="22" w:qFormat="1"/>
+    <w:lsdException w:name="Emphasis" w:uiPriority="20" w:qFormat="1"/>
+    <w:lsdException w:name="Document Map" w:semiHidden="1" w:unhideWhenUsed="1"/>
+    <w:lsdException w:name="Plain Text" w:semiHidden="1" w:unhideWhenUsed="1"/>
+    <w:lsdException w:name="E-mail Signature" w:semiHidden="1" w:unhideWhenUsed="1"/>
+    <w:lsdException w:name="HTML Top of Form" w:semiHidden="1" w:unhideWhenUsed="1"/>
+    <w:lsdException w:name="HTML Bottom of Form" w:semiHidden="1" w:unhideWhenUsed="1"/>
+    <w:lsdException w:name="Normal (Web)" w:semiHidden="1" w:unhideWhenUsed="1"/>
+    <w:lsdException w:name="HTML Acronym" w:semiHidden="1" w:unhideWhenUsed="1"/>
+    <w:lsdException w:name="HTML Address" w:semiHidden="1" w:unhideWhenUsed="1"/>
+    <w:lsdException w:name="HTML Cite" w:semiHidden="1" w:unhideWhenUsed="1"/>
+    <w:lsdException w:name="HTML Code" w:semiHidden="1" w:unhideWhenUsed="1"/>
+    <w:lsdException w:name="HTML Definition" w:semiHidden="1" w:unhideWhenUsed="1"/>
+    <w:lsdException w:name="HTML Keyboard" w:semiHidden="1" w:unhideWhenUsed="1"/>
+    <w:lsdException w:name="HTML Preformatted" w:semiHidden="1" w:unhideWhenUsed="1"/>
+    <w:lsdException w:name="HTML Sample" w:semiHidden="1" w:unhideWhenUsed="1"/>
+    <w:lsdException w:name="HTML Typewriter" w:semiHidden="1" w:unhideWhenUsed="1"/>
+    <w:lsdException w:name="HTML Variable" w:semiHidden="1" w:unhideWhenUsed="1"/>
+    <w:lsdException w:name="Normal Table" w:semiHidden="1" w:unhideWhenUsed="1"/>
+    <w:lsdException w:name="annotation subject" w:semiHidden="1" w:unhideWhenUsed="1"/>
+    <w:lsdException w:name="No List" w:semiHidden="1" w:unhideWhenUsed="1"/>
+    <w:lsdException w:name="Outline List 1" w:semiHidden="1" w:unhideWhenUsed="1"/>
+    <w:lsdException w:name="Outline List 2" w:semiHidden="1" w:unhideWhenUsed="1"/>
+    <w:lsdException w:name="Outline List 3" w:semiHidden="1" w:unhideWhenUsed="1"/>
+    <w:lsdException w:name="Table Simple 1" w:semiHidden="1" w:unhideWhenUsed="1"/>
+    <w:lsdException w:name="Table Simple 2" w:semiHidden="1" w:unhideWhenUsed="1"/>
+    <w:lsdException w:name="Table Simple 3" w:semiHidden="1" w:unhideWhenUsed="1"/>
+    <w:lsdException w:name="Table Classic 1" w:semiHidden="1" w:unhideWhenUsed="1"/>
+    <w:lsdException w:name="Table Classic 2" w:semiHidden="1" w:unhideWhenUsed="1"/>
+    <w:lsdException w:name="Table Classic 3" w:semiHidden="1" w:unhideWhenUsed="1"/>
+    <w:lsdException w:name="Table Classic 4" w:semiHidden="1" w:unhideWhenUsed="1"/>
+    <w:lsdException w:name="Table Colorful 1" w:semiHidden="1" w:unhideWhenUsed="1"/>
+    <w:lsdException w:name="Table Colorful 2" w:semiHidden="1" w:unhideWhenUsed="1"/>
+    <w:lsdException w:name="Table Colorful 3" w:semiHidden="1" w:unhideWhenUsed="1"/>
+    <w:lsdException w:name="Table Columns 1" w:semiHidden="1" w:unhideWhenUsed="1"/>
+    <w:lsdException w:name="Table Columns 2" w:semiHidden="1" w:unhideWhenUsed="1"/>
+    <w:lsdException w:name="Table Columns 3" w:semiHidden="1" w:unhideWhenUsed="1"/>
+    <w:lsdException w:name="Table Columns 4" w:semiHidden="1" w:unhideWhenUsed="1"/>
+    <w:lsdException w:name="Table Columns 5" w:semiHidden="1" w:unhideWhenUsed="1"/>
+    <w:lsdException w:name="Table Grid 1" w:semiHidden="1" w:unhideWhenUsed="1"/>
+    <w:lsdException w:name="Table Grid 2" w:semiHidden="1" w:unhideWhenUsed="1"/>
+    <w:lsdException w:name="Table Grid 3" w:semiHidden="1" w:unhideWhenUsed="1"/>
+    <w:lsdException w:name="Table Grid 4" w:semiHidden="1" w:unhideWhenUsed="1"/>
+    <w:lsdException w:name="Table Grid 5" w:semiHidden="1" w:unhideWhenUsed="1"/>
+    <w:lsdException w:name="Table Grid 6" w:semiHidden="1" w:unhideWhenUsed="1"/>
+    <w:lsdException w:name="Table Grid 7" w:semiHidden="1" w:unhideWhenUsed="1"/>
+    <w:lsdException w:name="Table Grid 8" w:semiHidden="1" w:unhideWhenUsed="1"/>
+    <w:lsdException w:name="Table List 1" w:semiHidden="1" w:unhideWhenUsed="1"/>
+    <w:lsdException w:name="Table List 2" w:semiHidden="1" w:unhideWhenUsed="1"/>
+    <w:lsdException w:name="Table List 3" w:semiHidden="1" w:unhideWhenUsed="1"/>
+    <w:lsdException w:name="Table List 4" w:semiHidden="1" w:unhideWhenUsed="1"/>
+    <w:lsdException w:name="Table List 5" w:semiHidden="1" w:unhideWhenUsed="1"/>
+    <w:lsdException w:name="Table List 6" w:semiHidden="1" w:unhideWhenUsed="1"/>
+    <w:lsdException w:name="Table List 7" w:semiHidden="1" w:unhideWhenUsed="1"/>
+    <w:lsdException w:name="Table List 8" w:semiHidden="1" w:unhideWhenUsed="1"/>
+    <w:lsdException w:name="Table 3D effects 1" w:semiHidden="1" w:unhideWhenUsed="1"/>
+    <w:lsdException w:name="Table 3D effects 2" w:semiHidden="1" w:unhideWhenUsed="1"/>
+    <w:lsdException w:name="Table 3D effects 3" w:semiHidden="1" w:unhideWhenUsed="1"/>
+    <w:lsdException w:name="Table Contemporary" w:semiHidden="1" w:unhideWhenUsed="1"/>
+    <w:lsdException w:name="Table Elegant" w:semiHidden="1" w:unhideWhenUsed="1"/>
+    <w:lsdException w:name="Table Professional" w:semiHidden="1" w:unhideWhenUsed="1"/>
+    <w:lsdException w:name="Table Subtle 1" w:semiHidden="1" w:unhideWhenUsed="1"/>
+    <w:lsdException w:name="Table Subtle 2" w:semiHidden="1" w:unhideWhenUsed="1"/>
+    <w:lsdException w:name="Table Web 1" w:semiHidden="1" w:unhideWhenUsed="1"/>
+    <w:lsdException w:name="Table Web 2" w:semiHidden="1" w:unhideWhenUsed="1"/>
+    <w:lsdException w:name="Table Web 3" w:semiHidden="1" w:unhideWhenUsed="1"/>
+    <w:lsdException w:name="Balloon Text" w:semiHidden="1" w:unhideWhenUsed="1"/>
+    <w:lsdException w:name="Table Grid" w:semiHidden="1" w:uiPriority="39" w:unhideWhenUsed="1"/>
+    <w:lsdException w:name="Table Theme" w:semiHidden="1" w:unhideWhenUsed="1"/>
+    <w:lsdException w:name="Placeholder Text" w:semiHidden="1"/>
+    <w:lsdException w:name="Light Shading" w:uiPriority="60"/>
+    <w:lsdException w:name="Light List" w:uiPriority="61"/>
+    <w:lsdException w:name="Light Grid" w:uiPriority="62"/>
+    <w:lsdException w:name="Medium Shading 1" w:uiPriority="63"/>
+    <w:lsdException w:name="Medium Shading 2" w:uiPriority="64"/>
+    <w:lsdException w:name="Medium List 1" w:uiPriority="65"/>
+    <w:lsdException w:name="Medium List 2" w:uiPriority="66"/>
+    <w:lsdException w:name="Medium Grid 1" w:uiPriority="67"/>
+    <w:lsdException w:name="Medium Grid 2" w:uiPriority="68"/>
+    <w:lsdException w:name="Medium Grid 3" w:uiPriority="69"/>
+    <w:lsdException w:name="Dark List" w:uiPriority="70"/>
+    <w:lsdException w:name="Colorful Shading" w:uiPriority="71"/>
+    <w:lsdException w:name="Colorful List" w:uiPriority="72"/>
+    <w:lsdException w:name="Colorful Grid" w:uiPriority="73"/>
+    <w:lsdException w:name="Light Shading Accent 1" w:uiPriority="60"/>
+    <w:lsdException w:name="Light List Accent 1" w:uiPriority="61"/>
+    <w:lsdException w:name="Light Grid Accent 1" w:uiPriority="62"/>
+    <w:lsdException w:name="Medium Shading 1 Accent 1" w:uiPriority="63"/>
+    <w:lsdException w:name="Medium Shading 2 Accent 1" w:uiPriority="64"/>
+    <w:lsdException w:name="Medium List 1 Accent 1" w:uiPriority="65"/>
+    <w:lsdException w:name="Revision" w:semiHidden="1"/>
+    <w:lsdException w:name="Medium List 2 Accent 1" w:uiPriority="66"/>
+    <w:lsdException w:name="Medium Grid 1 Accent 1" w:uiPriority="67"/>
+    <w:lsdException w:name="Medium Grid 2 Accent 1" w:uiPriority="68"/>
+    <w:lsdException w:name="Medium Grid 3 Accent 1" w:uiPriority="69"/>
+    <w:lsdException w:name="Dark List Accent 1" w:uiPriority="70"/>
+    <w:lsdException w:name="Colorful Shading Accent 1" w:uiPriority="71"/>
+    <w:lsdException w:name="Colorful List Accent 1" w:uiPriority="72"/>
+    <w:lsdException w:name="Colorful Grid Accent 1" w:uiPriority="73"/>
+    <w:lsdException w:name="Light Shading Accent 2" w:uiPriority="60"/>
+    <w:lsdException w:name="Light List Accent 2" w:uiPriority="61"/>
+    <w:lsdException w:name="Light Grid Accent 2" w:uiPriority="62"/>
+    <w:lsdException w:name="Medium Shading 1 Accent 2" w:uiPriority="63"/>
+    <w:lsdException w:name="Medium Shading 2 Accent 2" w:uiPriority="64"/>
+    <w:lsdException w:name="Medium List 1 Accent 2" w:uiPriority="65"/>
+    <w:lsdException w:name="Medium List 2 Accent 2" w:uiPriority="66"/>
+    <w:lsdException w:name="Medium Grid 1 Accent 2" w:uiPriority="67"/>
+    <w:lsdException w:name="Medium Grid 2 Accent 2" w:uiPriority="68"/>
+    <w:lsdException w:name="Medium Grid 3 Accent 2" w:uiPriority="69"/>
+    <w:lsdException w:name="Dark List Accent 2" w:uiPriority="70"/>
+    <w:lsdException w:name="Colorful Shading Accent 2" w:uiPriority="71"/>
+    <w:lsdException w:name="Colorful List Accent 2" w:uiPriority="72"/>
+    <w:lsdException w:name="Colorful Grid Accent 2" w:uiPriority="73"/>
+    <w:lsdException w:name="Light Shading Accent 3" w:uiPriority="60"/>
+    <w:lsdException w:name="Light List Accent 3" w:uiPriority="61"/>
+    <w:lsdException w:name="Light Grid Accent 3" w:uiPriority="62"/>
+    <w:lsdException w:name="Medium Shading 1 Accent 3" w:uiPriority="63"/>
+    <w:lsdException w:name="Medium Shading 2 Accent 3" w:uiPriority="64"/>
+    <w:lsdException w:name="Medium List 1 Accent 3" w:uiPriority="65"/>
+    <w:lsdException w:name="Medium List 2 Accent 3" w:uiPriority="66"/>
+    <w:lsdException w:name="Medium Grid 1 Accent 3" w:uiPriority="67"/>
+    <w:lsdException w:name="Medium Grid 2 Accent 3" w:uiPriority="68"/>
+    <w:lsdException w:name="Medium Grid 3 Accent 3" w:uiPriority="69"/>
+    <w:lsdException w:name="Dark List Accent 3" w:uiPriority="70"/>
+    <w:lsdException w:name="Colorful Shading Accent 3" w:uiPriority="71"/>
+    <w:lsdException w:name="Colorful List Accent 3" w:uiPriority="72"/>
+    <w:lsdException w:name="Colorful Grid Accent 3" w:uiPriority="73"/>
+    <w:lsdException w:name="Light Shading Accent 4" w:uiPriority="60"/>
+    <w:lsdException w:name="Light List Accent 4" w:uiPriority="61"/>
+    <w:lsdException w:name="Light Grid Accent 4" w:uiPriority="62"/>
+    <w:lsdException w:name="Medium Shading 1 Accent 4" w:uiPriority="63"/>
+    <w:lsdException w:name="Medium Shading 2 Accent 4" w:uiPriority="64"/>
+    <w:lsdException w:name="Medium List 1 Accent 4" w:uiPriority="65"/>
+    <w:lsdException w:name="Medium List 2 Accent 4" w:uiPriority="66"/>
+    <w:lsdException w:name="Medium Grid 1 Accent 4" w:uiPriority="67"/>
+    <w:lsdException w:name="Medium Grid 2 Accent 4" w:uiPriority="68"/>
+    <w:lsdException w:name="Medium Grid 3 Accent 4" w:uiPriority="69"/>
+    <w:lsdException w:name="Dark List Accent 4" w:uiPriority="70"/>
+    <w:lsdException w:name="Colorful Shading Accent 4" w:uiPriority="71"/>
+    <w:lsdException w:name="Colorful List Accent 4" w:uiPriority="72"/>
+    <w:lsdException w:name="Colorful Grid Accent 4" w:uiPriority="73"/>
+    <w:lsdException w:name="Light Shading Accent 5" w:uiPriority="60"/>
+    <w:lsdException w:name="Light List Accent 5" w:uiPriority="61"/>
+    <w:lsdException w:name="Light Grid Accent 5" w:uiPriority="62"/>
+    <w:lsdException w:name="Medium Shading 1 Accent 5" w:uiPriority="63"/>
+    <w:lsdException w:name="Medium Shading 2 Accent 5" w:uiPriority="64"/>
+    <w:lsdException w:name="Medium List 1 Accent 5" w:uiPriority="65"/>
+    <w:lsdException w:name="Medium List 2 Accent 5" w:uiPriority="66"/>
+    <w:lsdException w:name="Medium Grid 1 Accent 5" w:uiPriority="67"/>
+    <w:lsdException w:name="Medium Grid 2 Accent 5" w:uiPriority="68"/>
+    <w:lsdException w:name="Medium Grid 3 Accent 5" w:uiPriority="69"/>
+    <w:lsdException w:name="Dark List Accent 5" w:uiPriority="70"/>
+    <w:lsdException w:name="Colorful Shading Accent 5" w:uiPriority="71"/>
+    <w:lsdException w:name="Colorful List Accent 5" w:uiPriority="72"/>
+    <w:lsdException w:name="Colorful Grid Accent 5" w:uiPriority="73"/>
+    <w:lsdException w:name="Light Shading Accent 6" w:uiPriority="60"/>
+    <w:lsdException w:name="Light List Accent 6" w:uiPriority="61"/>
+    <w:lsdException w:name="Light Grid Accent 6" w:uiPriority="62"/>
+    <w:lsdException w:name="Medium Shading 1 Accent 6" w:uiPriority="63"/>
+    <w:lsdException w:name="Medium Shading 2 Accent 6" w:uiPriority="64"/>
+    <w:lsdException w:name="Medium List 1 Accent 6" w:uiPriority="65"/>
+    <w:lsdException w:name="Medium List 2 Accent 6" w:uiPriority="66"/>
+    <w:lsdException w:name="Medium Grid 1 Accent 6" w:uiPriority="67"/>
+    <w:lsdException w:name="Medium Grid 2 Accent 6" w:uiPriority="68"/>
+    <w:lsdException w:name="Medium Grid 3 Accent 6" w:uiPriority="69"/>
+    <w:lsdException w:name="Dark List Accent 6" w:uiPriority="70"/>
+    <w:lsdException w:name="Colorful Shading Accent 6" w:uiPriority="71"/>
+    <w:lsdException w:name="Colorful List Accent 6" w:uiPriority="72"/>
+    <w:lsdException w:name="Colorful Grid Accent 6" w:uiPriority="73"/>
+    <w:lsdException w:name="Subtle Emphasis" w:uiPriority="19" w:qFormat="1"/>
+    <w:lsdException w:name="Intense Emphasis" w:uiPriority="21" w:qFormat="1"/>
+    <w:lsdException w:name="Subtle Reference" w:uiPriority="31" w:qFormat="1"/>
+    <w:lsdException w:name="Intense Reference" w:uiPriority="32" w:qFormat="1"/>
+    <w:lsdException w:name="Book Title" w:uiPriority="33" w:qFormat="1"/>
+    <w:lsdException w:name="Bibliography" w:semiHidden="1" w:uiPriority="37" w:unhideWhenUsed="1"/>
+    <w:lsdException w:name="TOC Heading" w:semiHidden="1" w:uiPriority="39" w:unhideWhenUsed="1" w:qFormat="1"/>
+    <w:lsdException w:name="Plain Table 1" w:uiPriority="41"/>
+    <w:lsdException w:name="Plain Table 2" w:uiPriority="42"/>
+    <w:lsdException w:name="Plain Table 3" w:uiPriority="43"/>
+    <w:lsdException w:name="Plain Table 4" w:uiPriority="44"/>
+    <w:lsdException w:name="Plain Table 5" w:uiPriority="45"/>
+    <w:lsdException w:name="Grid Table Light" w:uiPriority="40"/>
+    <w:lsdException w:name="Grid Table 1 Light" w:uiPriority="46"/>
+    <w:lsdException w:name="Grid Table 2" w:uiPriority="47"/>
+    <w:lsdException w:name="Grid Table 3" w:uiPriority="48"/>
+    <w:lsdException w:name="Grid Table 4" w:uiPriority="49"/>
+    <w:lsdException w:name="Grid Table 5 Dark" w:uiPriority="50"/>
+    <w:lsdException w:name="Grid Table 6 Colorful" w:uiPriority="51"/>
+    <w:lsdException w:name="Grid Table 7 Colorful" w:uiPriority="52"/>
+    <w:lsdException w:name="Grid Table 1 Light Accent 1" w:uiPriority="46"/>
+    <w:lsdException w:name="Grid Table 2 Accent 1" w:uiPriority="47"/>
+    <w:lsdException w:name="Grid Table 3 Accent 1" w:uiPriority="48"/>
+    <w:lsdException w:name="Grid Table 4 Accent 1" w:uiPriority="49"/>
+    <w:lsdException w:name="Grid Table 5 Dark Accent 1" w:uiPriority="50"/>
+    <w:lsdException w:name="Grid Table 6 Colorful Accent 1" w:uiPriority="51"/>
+    <w:lsdException w:name="Grid Table 7 Colorful Accent 1" w:uiPriority="52"/>
+    <w:lsdException w:name="Grid Table 1 Light Accent 2" w:uiPriority="46"/>
+    <w:lsdException w:name="Grid Table 2 Accent 2" w:uiPriority="47"/>
+    <w:lsdException w:name="Grid Table 3 Accent 2" w:uiPriority="48"/>
+    <w:lsdException w:name="Grid Table 4 Accent 2" w:uiPriority="49"/>
+    <w:lsdException w:name="Grid Table 5 Dark Accent 2" w:uiPriority="50"/>
+    <w:lsdException w:name="Grid Table 6 Colorful Accent 2" w:uiPriority="51"/>
+    <w:lsdException w:name="Grid Table 7 Colorful Accent 2" w:uiPriority="52"/>
+    <w:lsdException w:name="Grid Table 1 Light Accent 3" w:uiPriority="46"/>
+    <w:lsdException w:name="Grid Table 2 Accent 3" w:uiPriority="47"/>
+    <w:lsdException w:name="Grid Table 3 Accent 3" w:uiPriority="48"/>
+    <w:lsdException w:name="Grid Table 4 Accent 3" w:uiPriority="49"/>
+    <w:lsdException w:name="Grid Table 5 Dark Accent 3" w:uiPriority="50"/>
+    <w:lsdException w:name="Grid Table 6 Colorful Accent 3" w:uiPriority="51"/>
+    <w:lsdException w:name="Grid Table 7 Colorful Accent 3" w:uiPriority="52"/>
+    <w:lsdException w:name="Grid Table 1 Light Accent 4" w:uiPriority="46"/>
+    <w:lsdException w:name="Grid Table 2 Accent 4" w:uiPriority="47"/>
+    <w:lsdException w:name="Grid Table 3 Accent 4" w:uiPriority="48"/>
+    <w:lsdException w:name="Grid Table 4 Accent 4" w:uiPriority="49"/>
+    <w:lsdException w:name="Grid Table 5 Dark Accent 4" w:uiPriority="50"/>
+    <w:lsdException w:name="Grid Table 6 Colorful Accent 4" w:uiPriority="51"/>
+    <w:lsdException w:name="Grid Table 7 Colorful Accent 4" w:uiPriority="52"/>
+    <w:lsdException w:name="Grid Table 1 Light Accent 5" w:uiPriority="46"/>
+    <w:lsdException w:name="Grid Table 2 Accent 5" w:uiPriority="47"/>
+    <w:lsdException w:name="Grid Table 3 Accent 5" w:uiPriority="48"/>
+    <w:lsdException w:name="Grid Table 4 Accent 5" w:uiPriority="49"/>
+    <w:lsdException w:name="Grid Table 5 Dark Accent 5" w:uiPriority="50"/>
+    <w:lsdException w:name="Grid Table 6 Colorful Accent 5" w:uiPriority="51"/>
+    <w:lsdException w:name="Grid Table 7 Colorful Accent 5" w:uiPriority="52"/>
+    <w:lsdException w:name="Grid Table 1 Light Accent 6" w:uiPriority="46"/>
+    <w:lsdException w:name="Grid Table 2 Accent 6" w:uiPriority="47"/>
+    <w:lsdException w:name="Grid Table 3 Accent 6" w:uiPriority="48"/>
+    <w:lsdException w:name="Grid Table 4 Accent 6" w:uiPriority="49"/>
+    <w:lsdException w:name="Grid Table 5 Dark Accent 6" w:uiPriority="50"/>
+    <w:lsdException w:name="Grid Table 6 Colorful Accent 6" w:uiPriority="51"/>
+    <w:lsdException w:name="Grid Table 7 Colorful Accent 6" w:uiPriority="52"/>
+    <w:lsdException w:name="List Table 1 Light" w:uiPriority="46"/>
+    <w:lsdException w:name="List Table 2" w:uiPriority="47"/>
+    <w:lsdException w:name="List Table 3" w:uiPriority="48"/>
+    <w:lsdException w:name="List Table 4" w:uiPriority="49"/>
+    <w:lsdException w:name="List Table 5 Dark" w:uiPriority="50"/>
+    <w:lsdException w:name="List Table 6 Colorful" w:uiPriority="51"/>
+    <w:lsdException w:name="List Table 7 Colorful" w:uiPriority="52"/>
+    <w:lsdException w:name="List Table 1 Light Accent 1" w:uiPriority="46"/>
+    <w:lsdException w:name="List Table 2 Accent 1" w:uiPriority="47"/>
+    <w:lsdException w:name="List Table 3 Accent 1" w:uiPriority="48"/>
+    <w:lsdException w:name="List Table 4 Accent 1" w:uiPriority="49"/>
+    <w:lsdException w:name="List Table 5 Dark Accent 1" w:uiPriority="50"/>
+    <w:lsdException w:name="List Table 6 Colorful Accent 1" w:uiPriority="51"/>
+    <w:lsdException w:name="List Table 7 Colorful Accent 1" w:uiPriority="52"/>
+    <w:lsdException w:name="List Table 1 Light Accent 2" w:uiPriority="46"/>
+    <w:lsdException w:name="List Table 2 Accent 2" w:uiPriority="47"/>
+    <w:lsdException w:name="List Table 3 Accent 2" w:uiPriority="48"/>
+    <w:lsdException w:name="List Table 4 Accent 2" w:uiPriority="49"/>
+    <w:lsdException w:name="List Table 5 Dark Accent 2" w:uiPriority="50"/>
+    <w:lsdException w:name="List Table 6 Colorful Accent 2" w:uiPriority="51"/>
+    <w:lsdException w:name="List Table 7 Colorful Accent 2" w:uiPriority="52"/>
+    <w:lsdException w:name="List Table 1 Light Accent 3" w:uiPriority="46"/>
+    <w:lsdException w:name="List Table 2 Accent 3" w:uiPriority="47"/>
+    <w:lsdException w:name="List Table 3 Accent 3" w:uiPriority="48"/>
+    <w:lsdException w:name="List Table 4 Accent 3" w:uiPriority="49"/>
+    <w:lsdException w:name="List Table 5 Dark Accent 3" w:uiPriority="50"/>
+    <w:lsdException w:name="List Table 6 Colorful Accent 3" w:uiPriority="51"/>
+    <w:lsdException w:name="List Table 7 Colorful Accent 3" w:uiPriority="52"/>
+    <w:lsdException w:name="List Table 1 Light Accent 4" w:uiPriority="46"/>
+    <w:lsdException w:name="List Table 2 Accent 4" w:uiPriority="47"/>
+    <w:lsdException w:name="List Table 3 Accent 4" w:uiPriority="48"/>
+    <w:lsdException w:name="List Table 4 Accent 4" w:uiPriority="49"/>
+    <w:lsdException w:name="List Table 5 Dark Accent 4" w:uiPriority="50"/>
+    <w:lsdException w:name="List Table 6 Colorful Accent 4" w:uiPriority="51"/>
+    <w:lsdException w:name="List Table 7 Colorful Accent 4" w:uiPriority="52"/>
+    <w:lsdException w:name="List Table 1 Light Accent 5" w:uiPriority="46"/>
+    <w:lsdException w:name="List Table 2 Accent 5" w:uiPriority="47"/>
+    <w:lsdException w:name="List Table 3 Accent 5" w:uiPriority="48"/>
+    <w:lsdException w:name="List Table 4 Accent 5" w:uiPriority="49"/>
+    <w:lsdException w:name="List Table 5 Dark Accent 5" w:uiPriority="50"/>
+    <w:lsdException w:name="List Table 6 Colorful Accent 5" w:uiPriority="51"/>
+    <w:lsdException w:name="List Table 7 Colorful Accent 5" w:uiPriority="52"/>
+    <w:lsdException w:name="List Table 1 Light Accent 6" w:uiPriority="46"/>
+    <w:lsdException w:name="List Table 2 Accent 6" w:uiPriority="47"/>
+    <w:lsdException w:name="List Table 3 Accent 6" w:uiPriority="48"/>
+    <w:lsdException w:name="List Table 4 Accent 6" w:uiPriority="49"/>
+    <w:lsdException w:name="List Table 5 Dark Accent 6" w:uiPriority="50"/>
+    <w:lsdException w:name="List Table 6 Colorful Accent 6" w:uiPriority="51"/>
+    <w:lsdException w:name="List Table 7 Colorful Accent 6" w:uiPriority="52"/>
   </w:latentStyles>
-  <w:style w:type="paragraph" w:default="1" w:styleId="1">
+  <w:style w:type="paragraph" w:default="1" w:styleId="a">
     <w:name w:val="Normal"/>
     <w:qFormat/>
-    <w:uiPriority w:val="0"/>
     <w:pPr>
       <w:widowControl w:val="0"/>
       <w:jc w:val="both"/>
     </w:pPr>
     <w:rPr>
-      <w:rFonts w:ascii="Times New Roman" w:hAnsi="Times New Roman" w:eastAsiaTheme="minorEastAsia" w:cstheme="minorBidi"/>
+      <w:rFonts w:eastAsiaTheme="minorEastAsia" w:cstheme="minorBidi"/>
       <w:kern w:val="2"/>
       <w:sz w:val="24"/>
       <w:szCs w:val="22"/>
-      <w:lang w:val="en-US" w:eastAsia="zh-CN" w:bidi="ar-SA"/>
     </w:rPr>
   </w:style>
-  <w:style w:type="paragraph" w:styleId="2">
+  <w:style w:type="paragraph" w:styleId="1">
     <w:name w:val="heading 1"/>
-    <w:basedOn w:val="1"/>
-    <w:next w:val="1"/>
-    <w:link w:val="16"/>
+    <w:basedOn w:val="a"/>
+    <w:next w:val="a"/>
+    <w:link w:val="1Char"/>
+    <w:uiPriority w:val="9"/>
     <w:qFormat/>
-    <w:uiPriority w:val="9"/>
     <w:pPr>
       <w:keepNext/>
       <w:keepLines/>
@@ -1660,14 +2586,14 @@
       <w:szCs w:val="44"/>
     </w:rPr>
   </w:style>
-  <w:style w:type="paragraph" w:styleId="3">
+  <w:style w:type="paragraph" w:styleId="2">
     <w:name w:val="heading 2"/>
-    <w:basedOn w:val="1"/>
-    <w:next w:val="1"/>
-    <w:link w:val="17"/>
+    <w:basedOn w:val="a"/>
+    <w:next w:val="a"/>
+    <w:link w:val="2Char"/>
+    <w:uiPriority w:val="9"/>
     <w:unhideWhenUsed/>
     <w:qFormat/>
-    <w:uiPriority w:val="9"/>
     <w:pPr>
       <w:keepNext/>
       <w:keepLines/>
@@ -1681,14 +2607,14 @@
       <w:szCs w:val="32"/>
     </w:rPr>
   </w:style>
-  <w:style w:type="paragraph" w:styleId="4">
+  <w:style w:type="paragraph" w:styleId="3">
     <w:name w:val="heading 3"/>
-    <w:basedOn w:val="1"/>
-    <w:next w:val="1"/>
-    <w:link w:val="18"/>
+    <w:basedOn w:val="a"/>
+    <w:next w:val="a"/>
+    <w:link w:val="3Char"/>
+    <w:uiPriority w:val="9"/>
     <w:unhideWhenUsed/>
     <w:qFormat/>
-    <w:uiPriority w:val="9"/>
     <w:pPr>
       <w:keepNext/>
       <w:keepLines/>
@@ -1701,14 +2627,14 @@
       <w:szCs w:val="32"/>
     </w:rPr>
   </w:style>
-  <w:style w:type="paragraph" w:styleId="5">
+  <w:style w:type="paragraph" w:styleId="4">
     <w:name w:val="heading 4"/>
-    <w:basedOn w:val="1"/>
-    <w:next w:val="1"/>
-    <w:link w:val="19"/>
+    <w:basedOn w:val="a"/>
+    <w:next w:val="a"/>
+    <w:link w:val="4Char"/>
+    <w:uiPriority w:val="9"/>
     <w:unhideWhenUsed/>
     <w:qFormat/>
-    <w:uiPriority w:val="9"/>
     <w:pPr>
       <w:keepNext/>
       <w:keepLines/>
@@ -1722,14 +2648,14 @@
       <w:szCs w:val="28"/>
     </w:rPr>
   </w:style>
-  <w:style w:type="paragraph" w:styleId="6">
+  <w:style w:type="paragraph" w:styleId="5">
     <w:name w:val="heading 5"/>
-    <w:basedOn w:val="1"/>
-    <w:next w:val="1"/>
-    <w:link w:val="20"/>
+    <w:basedOn w:val="a"/>
+    <w:next w:val="a"/>
+    <w:link w:val="5Char"/>
+    <w:uiPriority w:val="9"/>
     <w:unhideWhenUsed/>
     <w:qFormat/>
-    <w:uiPriority w:val="9"/>
     <w:pPr>
       <w:keepNext/>
       <w:keepLines/>
@@ -1742,14 +2668,14 @@
       <w:szCs w:val="28"/>
     </w:rPr>
   </w:style>
-  <w:style w:type="paragraph" w:styleId="7">
+  <w:style w:type="paragraph" w:styleId="6">
     <w:name w:val="heading 6"/>
-    <w:basedOn w:val="1"/>
-    <w:next w:val="1"/>
-    <w:link w:val="21"/>
+    <w:basedOn w:val="a"/>
+    <w:next w:val="a"/>
+    <w:link w:val="6Char"/>
+    <w:uiPriority w:val="9"/>
     <w:unhideWhenUsed/>
     <w:qFormat/>
-    <w:uiPriority w:val="9"/>
     <w:pPr>
       <w:keepNext/>
       <w:keepLines/>
@@ -1762,14 +2688,14 @@
       <w:szCs w:val="24"/>
     </w:rPr>
   </w:style>
-  <w:style w:type="paragraph" w:styleId="8">
+  <w:style w:type="paragraph" w:styleId="7">
     <w:name w:val="heading 7"/>
-    <w:basedOn w:val="1"/>
-    <w:next w:val="1"/>
-    <w:link w:val="22"/>
+    <w:basedOn w:val="a"/>
+    <w:next w:val="a"/>
+    <w:link w:val="7Char"/>
+    <w:uiPriority w:val="9"/>
     <w:unhideWhenUsed/>
     <w:qFormat/>
-    <w:uiPriority w:val="9"/>
     <w:pPr>
       <w:keepNext/>
       <w:keepLines/>
@@ -1781,14 +2707,14 @@
       <w:szCs w:val="24"/>
     </w:rPr>
   </w:style>
-  <w:style w:type="paragraph" w:styleId="9">
+  <w:style w:type="paragraph" w:styleId="8">
     <w:name w:val="heading 8"/>
-    <w:basedOn w:val="1"/>
-    <w:next w:val="1"/>
-    <w:link w:val="23"/>
+    <w:basedOn w:val="a"/>
+    <w:next w:val="a"/>
+    <w:link w:val="8Char"/>
+    <w:uiPriority w:val="9"/>
     <w:unhideWhenUsed/>
     <w:qFormat/>
-    <w:uiPriority w:val="9"/>
     <w:pPr>
       <w:keepNext/>
       <w:keepLines/>
@@ -1799,15 +2725,15 @@
       <w:szCs w:val="24"/>
     </w:rPr>
   </w:style>
-  <w:style w:type="paragraph" w:styleId="10">
+  <w:style w:type="paragraph" w:styleId="9">
     <w:name w:val="heading 9"/>
-    <w:basedOn w:val="1"/>
-    <w:next w:val="1"/>
-    <w:link w:val="24"/>
+    <w:basedOn w:val="a"/>
+    <w:next w:val="a"/>
+    <w:link w:val="9Char"/>
+    <w:uiPriority w:val="9"/>
     <w:semiHidden/>
     <w:unhideWhenUsed/>
     <w:qFormat/>
-    <w:uiPriority w:val="9"/>
     <w:pPr>
       <w:keepNext/>
       <w:keepLines/>
@@ -1819,20 +2745,19 @@
       <w:szCs w:val="21"/>
     </w:rPr>
   </w:style>
-  <w:style w:type="character" w:default="1" w:styleId="14">
+  <w:style w:type="character" w:default="1" w:styleId="a0">
     <w:name w:val="Default Paragraph Font"/>
+    <w:uiPriority w:val="1"/>
     <w:semiHidden/>
     <w:unhideWhenUsed/>
-    <w:qFormat/>
-    <w:uiPriority w:val="1"/>
   </w:style>
-  <w:style w:type="table" w:default="1" w:styleId="15">
+  <w:style w:type="table" w:default="1" w:styleId="a1">
     <w:name w:val="Normal Table"/>
+    <w:uiPriority w:val="99"/>
     <w:semiHidden/>
     <w:unhideWhenUsed/>
-    <w:uiPriority w:val="99"/>
     <w:tblPr>
-      <w:tblLayout w:type="fixed"/>
+      <w:tblInd w:w="0" w:type="dxa"/>
       <w:tblCellMar>
         <w:top w:w="0" w:type="dxa"/>
         <w:left w:w="108" w:type="dxa"/>
@@ -1841,13 +2766,19 @@
       </w:tblCellMar>
     </w:tblPr>
   </w:style>
-  <w:style w:type="paragraph" w:styleId="11">
+  <w:style w:type="numbering" w:default="1" w:styleId="a2">
+    <w:name w:val="No List"/>
+    <w:uiPriority w:val="99"/>
+    <w:semiHidden/>
+    <w:unhideWhenUsed/>
+  </w:style>
+  <w:style w:type="paragraph" w:styleId="a3">
     <w:name w:val="footer"/>
-    <w:basedOn w:val="1"/>
-    <w:link w:val="26"/>
+    <w:basedOn w:val="a"/>
+    <w:link w:val="Char"/>
+    <w:uiPriority w:val="99"/>
     <w:unhideWhenUsed/>
     <w:qFormat/>
-    <w:uiPriority w:val="99"/>
     <w:pPr>
       <w:tabs>
         <w:tab w:val="center" w:pos="4153"/>
@@ -1861,16 +2792,16 @@
       <w:szCs w:val="18"/>
     </w:rPr>
   </w:style>
-  <w:style w:type="paragraph" w:styleId="12">
+  <w:style w:type="paragraph" w:styleId="a4">
     <w:name w:val="header"/>
-    <w:basedOn w:val="1"/>
-    <w:link w:val="25"/>
+    <w:basedOn w:val="a"/>
+    <w:link w:val="Char0"/>
+    <w:uiPriority w:val="99"/>
     <w:unhideWhenUsed/>
     <w:qFormat/>
-    <w:uiPriority w:val="99"/>
     <w:pPr>
       <w:pBdr>
-        <w:bottom w:val="single" w:color="auto" w:sz="6" w:space="1"/>
+        <w:bottom w:val="single" w:sz="6" w:space="1" w:color="auto"/>
       </w:pBdr>
       <w:tabs>
         <w:tab w:val="center" w:pos="4153"/>
@@ -1884,29 +2815,27 @@
       <w:szCs w:val="18"/>
     </w:rPr>
   </w:style>
-  <w:style w:type="paragraph" w:styleId="13">
+  <w:style w:type="paragraph" w:styleId="a5">
     <w:name w:val="Normal (Web)"/>
-    <w:basedOn w:val="1"/>
+    <w:basedOn w:val="a"/>
+    <w:uiPriority w:val="99"/>
     <w:semiHidden/>
     <w:unhideWhenUsed/>
-    <w:uiPriority w:val="99"/>
     <w:pPr>
-      <w:spacing w:before="0" w:beforeAutospacing="1" w:after="0" w:afterAutospacing="1"/>
-      <w:ind w:left="0" w:right="0"/>
+      <w:spacing w:beforeAutospacing="1" w:afterAutospacing="1"/>
       <w:jc w:val="left"/>
     </w:pPr>
     <w:rPr>
+      <w:rFonts w:cs="Times New Roman"/>
       <w:kern w:val="0"/>
-      <w:sz w:val="24"/>
-      <w:lang w:val="en-US" w:eastAsia="zh-CN" w:bidi="ar"/>
     </w:rPr>
   </w:style>
-  <w:style w:type="character" w:customStyle="1" w:styleId="16">
+  <w:style w:type="character" w:customStyle="1" w:styleId="1Char">
     <w:name w:val="标题 1 Char"/>
-    <w:basedOn w:val="14"/>
-    <w:link w:val="2"/>
+    <w:basedOn w:val="a0"/>
+    <w:link w:val="1"/>
+    <w:uiPriority w:val="9"/>
     <w:qFormat/>
-    <w:uiPriority w:val="9"/>
     <w:rPr>
       <w:rFonts w:ascii="Times New Roman" w:hAnsi="Times New Roman"/>
       <w:b/>
@@ -1916,25 +2845,25 @@
       <w:szCs w:val="44"/>
     </w:rPr>
   </w:style>
-  <w:style w:type="character" w:customStyle="1" w:styleId="17">
+  <w:style w:type="character" w:customStyle="1" w:styleId="2Char">
     <w:name w:val="标题 2 Char"/>
-    <w:basedOn w:val="14"/>
-    <w:link w:val="3"/>
+    <w:basedOn w:val="a0"/>
+    <w:link w:val="2"/>
     <w:uiPriority w:val="9"/>
     <w:rPr>
-      <w:rFonts w:ascii="Times New Roman" w:hAnsi="Times New Roman" w:eastAsiaTheme="majorEastAsia" w:cstheme="majorBidi"/>
+      <w:rFonts w:ascii="Times New Roman" w:eastAsiaTheme="majorEastAsia" w:hAnsi="Times New Roman" w:cstheme="majorBidi"/>
       <w:b/>
       <w:bCs/>
       <w:sz w:val="32"/>
       <w:szCs w:val="32"/>
     </w:rPr>
   </w:style>
-  <w:style w:type="character" w:customStyle="1" w:styleId="18">
+  <w:style w:type="character" w:customStyle="1" w:styleId="3Char">
     <w:name w:val="标题 3 Char"/>
-    <w:basedOn w:val="14"/>
-    <w:link w:val="4"/>
+    <w:basedOn w:val="a0"/>
+    <w:link w:val="3"/>
+    <w:uiPriority w:val="9"/>
     <w:qFormat/>
-    <w:uiPriority w:val="9"/>
     <w:rPr>
       <w:rFonts w:ascii="Times New Roman" w:hAnsi="Times New Roman"/>
       <w:b/>
@@ -1943,24 +2872,24 @@
       <w:szCs w:val="32"/>
     </w:rPr>
   </w:style>
-  <w:style w:type="character" w:customStyle="1" w:styleId="19">
+  <w:style w:type="character" w:customStyle="1" w:styleId="4Char">
     <w:name w:val="标题 4 Char"/>
-    <w:basedOn w:val="14"/>
-    <w:link w:val="5"/>
+    <w:basedOn w:val="a0"/>
+    <w:link w:val="4"/>
+    <w:uiPriority w:val="9"/>
     <w:qFormat/>
-    <w:uiPriority w:val="9"/>
     <w:rPr>
-      <w:rFonts w:ascii="Times New Roman" w:hAnsi="Times New Roman" w:eastAsiaTheme="majorEastAsia" w:cstheme="majorBidi"/>
+      <w:rFonts w:ascii="Times New Roman" w:eastAsiaTheme="majorEastAsia" w:hAnsi="Times New Roman" w:cstheme="majorBidi"/>
       <w:b/>
       <w:bCs/>
       <w:sz w:val="28"/>
       <w:szCs w:val="28"/>
     </w:rPr>
   </w:style>
-  <w:style w:type="character" w:customStyle="1" w:styleId="20">
+  <w:style w:type="character" w:customStyle="1" w:styleId="5Char">
     <w:name w:val="标题 5 Char"/>
-    <w:basedOn w:val="14"/>
-    <w:link w:val="6"/>
+    <w:basedOn w:val="a0"/>
+    <w:link w:val="5"/>
     <w:uiPriority w:val="9"/>
     <w:rPr>
       <w:rFonts w:ascii="Times New Roman" w:hAnsi="Times New Roman"/>
@@ -1970,26 +2899,26 @@
       <w:szCs w:val="28"/>
     </w:rPr>
   </w:style>
-  <w:style w:type="character" w:customStyle="1" w:styleId="21">
+  <w:style w:type="character" w:customStyle="1" w:styleId="6Char">
     <w:name w:val="标题 6 Char"/>
-    <w:basedOn w:val="14"/>
-    <w:link w:val="7"/>
+    <w:basedOn w:val="a0"/>
+    <w:link w:val="6"/>
+    <w:uiPriority w:val="9"/>
     <w:qFormat/>
-    <w:uiPriority w:val="9"/>
     <w:rPr>
-      <w:rFonts w:ascii="Times New Roman" w:hAnsi="Times New Roman" w:eastAsiaTheme="majorEastAsia" w:cstheme="majorBidi"/>
+      <w:rFonts w:ascii="Times New Roman" w:eastAsiaTheme="majorEastAsia" w:hAnsi="Times New Roman" w:cstheme="majorBidi"/>
       <w:b/>
       <w:bCs/>
       <w:sz w:val="24"/>
       <w:szCs w:val="24"/>
     </w:rPr>
   </w:style>
-  <w:style w:type="character" w:customStyle="1" w:styleId="22">
+  <w:style w:type="character" w:customStyle="1" w:styleId="7Char">
     <w:name w:val="标题 7 Char"/>
-    <w:basedOn w:val="14"/>
-    <w:link w:val="8"/>
+    <w:basedOn w:val="a0"/>
+    <w:link w:val="7"/>
+    <w:uiPriority w:val="9"/>
     <w:qFormat/>
-    <w:uiPriority w:val="9"/>
     <w:rPr>
       <w:rFonts w:ascii="Times New Roman" w:hAnsi="Times New Roman"/>
       <w:b/>
@@ -1998,45 +2927,45 @@
       <w:szCs w:val="24"/>
     </w:rPr>
   </w:style>
-  <w:style w:type="character" w:customStyle="1" w:styleId="23">
+  <w:style w:type="character" w:customStyle="1" w:styleId="8Char">
     <w:name w:val="标题 8 Char"/>
-    <w:basedOn w:val="14"/>
-    <w:link w:val="9"/>
+    <w:basedOn w:val="a0"/>
+    <w:link w:val="8"/>
+    <w:uiPriority w:val="9"/>
     <w:qFormat/>
-    <w:uiPriority w:val="9"/>
     <w:rPr>
-      <w:rFonts w:ascii="Times New Roman" w:hAnsi="Times New Roman" w:eastAsiaTheme="majorEastAsia" w:cstheme="majorBidi"/>
+      <w:rFonts w:ascii="Times New Roman" w:eastAsiaTheme="majorEastAsia" w:hAnsi="Times New Roman" w:cstheme="majorBidi"/>
       <w:sz w:val="24"/>
       <w:szCs w:val="24"/>
     </w:rPr>
   </w:style>
-  <w:style w:type="character" w:customStyle="1" w:styleId="24">
+  <w:style w:type="character" w:customStyle="1" w:styleId="9Char">
     <w:name w:val="标题 9 Char"/>
-    <w:basedOn w:val="14"/>
-    <w:link w:val="10"/>
+    <w:basedOn w:val="a0"/>
+    <w:link w:val="9"/>
+    <w:uiPriority w:val="9"/>
     <w:semiHidden/>
-    <w:uiPriority w:val="9"/>
     <w:rPr>
-      <w:rFonts w:ascii="Times New Roman" w:hAnsi="Times New Roman" w:eastAsiaTheme="majorEastAsia" w:cstheme="majorBidi"/>
+      <w:rFonts w:ascii="Times New Roman" w:eastAsiaTheme="majorEastAsia" w:hAnsi="Times New Roman" w:cstheme="majorBidi"/>
       <w:szCs w:val="21"/>
     </w:rPr>
   </w:style>
-  <w:style w:type="character" w:customStyle="1" w:styleId="25">
+  <w:style w:type="character" w:customStyle="1" w:styleId="Char0">
     <w:name w:val="页眉 Char"/>
-    <w:basedOn w:val="14"/>
-    <w:link w:val="12"/>
+    <w:basedOn w:val="a0"/>
+    <w:link w:val="a4"/>
+    <w:uiPriority w:val="99"/>
     <w:qFormat/>
-    <w:uiPriority w:val="99"/>
     <w:rPr>
       <w:rFonts w:ascii="Times New Roman" w:hAnsi="Times New Roman"/>
       <w:sz w:val="18"/>
       <w:szCs w:val="18"/>
     </w:rPr>
   </w:style>
-  <w:style w:type="character" w:customStyle="1" w:styleId="26">
+  <w:style w:type="character" w:customStyle="1" w:styleId="Char">
     <w:name w:val="页脚 Char"/>
-    <w:basedOn w:val="14"/>
-    <w:link w:val="11"/>
+    <w:basedOn w:val="a0"/>
+    <w:link w:val="a3"/>
     <w:uiPriority w:val="99"/>
     <w:rPr>
       <w:rFonts w:ascii="Times New Roman" w:hAnsi="Times New Roman"/>
@@ -2299,6 +3228,7 @@
     </a:fmtScheme>
   </a:themeElements>
   <a:objectDefaults/>
+  <a:extraClrSchemeLst/>
 </a:theme>
 </file>
 

</xml_diff>